<commit_message>
Prepare states and report.
</commit_message>
<xml_diff>
--- a/report.docx
+++ b/report.docx
@@ -145,10 +145,317 @@
     </w:p>
     <w:p>
       <w:pPr>
-        <w:rPr>
-          <w:lang w:val="en-US"/>
-        </w:rPr>
-      </w:pPr>
+        <w:shd w:val="clear" w:color="auto" w:fill="FFFFFF"/>
+        <w:spacing w:after="0" w:line="383" w:lineRule="atLeast"/>
+        <w:textAlignment w:val="baseline"/>
+        <w:rPr>
+          <w:rFonts w:ascii="inherit" w:eastAsia="Times New Roman" w:hAnsi="inherit" w:cs="Arial"/>
+          <w:i/>
+          <w:iCs/>
+          <w:color w:val="4F4F4F"/>
+          <w:sz w:val="23"/>
+          <w:szCs w:val="23"/>
+          <w:bdr w:val="none" w:sz="0" w:space="0" w:color="auto" w:frame="1"/>
+          <w:lang w:val="en-US" w:eastAsia="pt-BR"/>
+        </w:rPr>
+      </w:pPr>
+      <w:r>
+        <w:rPr>
+          <w:rFonts w:ascii="inherit" w:eastAsia="Times New Roman" w:hAnsi="inherit" w:cs="Arial"/>
+          <w:b/>
+          <w:bCs/>
+          <w:i/>
+          <w:iCs/>
+          <w:color w:val="4F4F4F"/>
+          <w:sz w:val="23"/>
+          <w:szCs w:val="23"/>
+          <w:bdr w:val="none" w:sz="0" w:space="0" w:color="auto" w:frame="1"/>
+          <w:lang w:val="en-US" w:eastAsia="pt-BR"/>
+        </w:rPr>
+        <w:t>QUESTION:</w:t>
+      </w:r>
+      <w:r>
+        <w:rPr>
+          <w:rFonts w:ascii="Arial" w:eastAsia="Times New Roman" w:hAnsi="Arial" w:cs="Arial"/>
+          <w:color w:val="4F4F4F"/>
+          <w:sz w:val="23"/>
+          <w:szCs w:val="23"/>
+          <w:lang w:val="en-US" w:eastAsia="pt-BR"/>
+        </w:rPr>
+        <w:t> </w:t>
+      </w:r>
+      <w:r>
+        <w:rPr>
+          <w:rFonts w:ascii="inherit" w:eastAsia="Times New Roman" w:hAnsi="inherit" w:cs="Arial"/>
+          <w:i/>
+          <w:iCs/>
+          <w:color w:val="4F4F4F"/>
+          <w:sz w:val="23"/>
+          <w:szCs w:val="23"/>
+          <w:bdr w:val="none" w:sz="0" w:space="0" w:color="auto" w:frame="1"/>
+          <w:lang w:val="en-US" w:eastAsia="pt-BR"/>
+        </w:rPr>
+        <w:t xml:space="preserve">What states have you identified that are appropriate for modeling </w:t>
+      </w:r>
+      <w:proofErr w:type="spellStart"/>
+      <w:r>
+        <w:rPr>
+          <w:rFonts w:ascii="inherit" w:eastAsia="Times New Roman" w:hAnsi="inherit" w:cs="Arial"/>
+          <w:i/>
+          <w:iCs/>
+          <w:color w:val="4F4F4F"/>
+          <w:sz w:val="23"/>
+          <w:szCs w:val="23"/>
+          <w:bdr w:val="none" w:sz="0" w:space="0" w:color="auto" w:frame="1"/>
+          <w:lang w:val="en-US" w:eastAsia="pt-BR"/>
+        </w:rPr>
+        <w:t>the</w:t>
+      </w:r>
+      <w:r>
+        <w:rPr>
+          <w:rFonts w:ascii="inherit" w:eastAsia="Times New Roman" w:hAnsi="inherit" w:cs="Arial"/>
+          <w:b/>
+          <w:bCs/>
+          <w:i/>
+          <w:iCs/>
+          <w:color w:val="4F4F4F"/>
+          <w:sz w:val="23"/>
+          <w:szCs w:val="23"/>
+          <w:bdr w:val="none" w:sz="0" w:space="0" w:color="auto" w:frame="1"/>
+          <w:lang w:val="en-US" w:eastAsia="pt-BR"/>
+        </w:rPr>
+        <w:t>smartcab</w:t>
+      </w:r>
+      <w:proofErr w:type="spellEnd"/>
+      <w:r>
+        <w:rPr>
+          <w:rFonts w:ascii="inherit" w:eastAsia="Times New Roman" w:hAnsi="inherit" w:cs="Arial"/>
+          <w:i/>
+          <w:iCs/>
+          <w:color w:val="4F4F4F"/>
+          <w:sz w:val="23"/>
+          <w:szCs w:val="23"/>
+          <w:bdr w:val="none" w:sz="0" w:space="0" w:color="auto" w:frame="1"/>
+          <w:lang w:val="en-US" w:eastAsia="pt-BR"/>
+        </w:rPr>
+        <w:t> and environment? Why do you believe each of these states to be appropriate for this problem?</w:t>
+      </w:r>
+    </w:p>
+    <w:p>
+      <w:pPr>
+        <w:rPr>
+          <w:bdr w:val="none" w:sz="0" w:space="0" w:color="auto" w:frame="1"/>
+          <w:lang w:val="en-US" w:eastAsia="pt-BR"/>
+        </w:rPr>
+      </w:pPr>
+    </w:p>
+    <w:p>
+      <w:pPr>
+        <w:rPr>
+          <w:bdr w:val="none" w:sz="0" w:space="0" w:color="auto" w:frame="1"/>
+          <w:lang w:val="en-US" w:eastAsia="pt-BR"/>
+        </w:rPr>
+      </w:pPr>
+      <w:r>
+        <w:rPr>
+          <w:bdr w:val="none" w:sz="0" w:space="0" w:color="auto" w:frame="1"/>
+          <w:lang w:val="en-US" w:eastAsia="pt-BR"/>
+        </w:rPr>
+        <w:t>I considered that the “</w:t>
+      </w:r>
+      <w:proofErr w:type="spellStart"/>
+      <w:proofErr w:type="gramStart"/>
+      <w:r>
+        <w:rPr>
+          <w:bdr w:val="none" w:sz="0" w:space="0" w:color="auto" w:frame="1"/>
+          <w:lang w:val="en-US" w:eastAsia="pt-BR"/>
+        </w:rPr>
+        <w:t>self.next</w:t>
+      </w:r>
+      <w:proofErr w:type="gramEnd"/>
+      <w:r>
+        <w:rPr>
+          <w:bdr w:val="none" w:sz="0" w:space="0" w:color="auto" w:frame="1"/>
+          <w:lang w:val="en-US" w:eastAsia="pt-BR"/>
+        </w:rPr>
+        <w:t>_waypoint</w:t>
+      </w:r>
+      <w:proofErr w:type="spellEnd"/>
+      <w:r>
+        <w:rPr>
+          <w:bdr w:val="none" w:sz="0" w:space="0" w:color="auto" w:frame="1"/>
+          <w:lang w:val="en-US" w:eastAsia="pt-BR"/>
+        </w:rPr>
+        <w:t>” and the “inputs” should be used.</w:t>
+      </w:r>
+      <w:r>
+        <w:rPr>
+          <w:bdr w:val="none" w:sz="0" w:space="0" w:color="auto" w:frame="1"/>
+          <w:lang w:val="en-US" w:eastAsia="pt-BR"/>
+        </w:rPr>
+        <w:t xml:space="preserve"> I need to know my next step, the light, if there is a car coming in, from left and from right.</w:t>
+      </w:r>
+      <w:r>
+        <w:rPr>
+          <w:bdr w:val="none" w:sz="0" w:space="0" w:color="auto" w:frame="1"/>
+          <w:lang w:val="en-US" w:eastAsia="pt-BR"/>
+        </w:rPr>
+        <w:t xml:space="preserve"> The </w:t>
+      </w:r>
+      <w:r>
+        <w:rPr>
+          <w:bdr w:val="none" w:sz="0" w:space="0" w:color="auto" w:frame="1"/>
+          <w:lang w:val="en-US" w:eastAsia="pt-BR"/>
+        </w:rPr>
+        <w:t>“</w:t>
+      </w:r>
+      <w:r>
+        <w:rPr>
+          <w:bdr w:val="none" w:sz="0" w:space="0" w:color="auto" w:frame="1"/>
+          <w:lang w:val="en-US" w:eastAsia="pt-BR"/>
+        </w:rPr>
+        <w:t>deadline</w:t>
+      </w:r>
+      <w:r>
+        <w:rPr>
+          <w:bdr w:val="none" w:sz="0" w:space="0" w:color="auto" w:frame="1"/>
+          <w:lang w:val="en-US" w:eastAsia="pt-BR"/>
+        </w:rPr>
+        <w:t>”</w:t>
+      </w:r>
+      <w:r>
+        <w:rPr>
+          <w:bdr w:val="none" w:sz="0" w:space="0" w:color="auto" w:frame="1"/>
+          <w:lang w:val="en-US" w:eastAsia="pt-BR"/>
+        </w:rPr>
+        <w:t xml:space="preserve"> is useless since it will not help arriving faster in the </w:t>
+      </w:r>
+      <w:r>
+        <w:rPr>
+          <w:bdr w:val="none" w:sz="0" w:space="0" w:color="auto" w:frame="1"/>
+          <w:lang w:val="en-US" w:eastAsia="pt-BR"/>
+        </w:rPr>
+        <w:t>target position, so I didn’t declare it.</w:t>
+      </w:r>
+    </w:p>
+    <w:p>
+      <w:pPr>
+        <w:shd w:val="clear" w:color="auto" w:fill="FFFFFF"/>
+        <w:spacing w:after="0" w:line="383" w:lineRule="atLeast"/>
+        <w:textAlignment w:val="baseline"/>
+        <w:rPr>
+          <w:rFonts w:ascii="inherit" w:eastAsia="Times New Roman" w:hAnsi="inherit" w:cs="Arial"/>
+          <w:i/>
+          <w:iCs/>
+          <w:color w:val="4F4F4F"/>
+          <w:sz w:val="23"/>
+          <w:szCs w:val="23"/>
+          <w:bdr w:val="none" w:sz="0" w:space="0" w:color="auto" w:frame="1"/>
+          <w:lang w:val="en-US" w:eastAsia="pt-BR"/>
+        </w:rPr>
+      </w:pPr>
+      <w:r>
+        <w:rPr>
+          <w:rFonts w:ascii="inherit" w:eastAsia="Times New Roman" w:hAnsi="inherit" w:cs="Arial"/>
+          <w:b/>
+          <w:bCs/>
+          <w:i/>
+          <w:iCs/>
+          <w:color w:val="4F4F4F"/>
+          <w:sz w:val="23"/>
+          <w:szCs w:val="23"/>
+          <w:bdr w:val="none" w:sz="0" w:space="0" w:color="auto" w:frame="1"/>
+          <w:lang w:val="en-US" w:eastAsia="pt-BR"/>
+        </w:rPr>
+        <w:t>OPTIONAL:</w:t>
+      </w:r>
+      <w:r>
+        <w:rPr>
+          <w:rFonts w:ascii="Arial" w:eastAsia="Times New Roman" w:hAnsi="Arial" w:cs="Arial"/>
+          <w:color w:val="4F4F4F"/>
+          <w:sz w:val="23"/>
+          <w:szCs w:val="23"/>
+          <w:lang w:val="en-US" w:eastAsia="pt-BR"/>
+        </w:rPr>
+        <w:t> </w:t>
+      </w:r>
+      <w:r>
+        <w:rPr>
+          <w:rFonts w:ascii="inherit" w:eastAsia="Times New Roman" w:hAnsi="inherit" w:cs="Arial"/>
+          <w:i/>
+          <w:iCs/>
+          <w:color w:val="4F4F4F"/>
+          <w:sz w:val="23"/>
+          <w:szCs w:val="23"/>
+          <w:bdr w:val="none" w:sz="0" w:space="0" w:color="auto" w:frame="1"/>
+          <w:lang w:val="en-US" w:eastAsia="pt-BR"/>
+        </w:rPr>
+        <w:t>How many states in total exist for the </w:t>
+      </w:r>
+      <w:proofErr w:type="spellStart"/>
+      <w:r>
+        <w:rPr>
+          <w:rFonts w:ascii="inherit" w:eastAsia="Times New Roman" w:hAnsi="inherit" w:cs="Arial"/>
+          <w:b/>
+          <w:bCs/>
+          <w:i/>
+          <w:iCs/>
+          <w:color w:val="4F4F4F"/>
+          <w:sz w:val="23"/>
+          <w:szCs w:val="23"/>
+          <w:bdr w:val="none" w:sz="0" w:space="0" w:color="auto" w:frame="1"/>
+          <w:lang w:val="en-US" w:eastAsia="pt-BR"/>
+        </w:rPr>
+        <w:t>smartcab</w:t>
+      </w:r>
+      <w:proofErr w:type="spellEnd"/>
+      <w:r>
+        <w:rPr>
+          <w:rFonts w:ascii="inherit" w:eastAsia="Times New Roman" w:hAnsi="inherit" w:cs="Arial"/>
+          <w:i/>
+          <w:iCs/>
+          <w:color w:val="4F4F4F"/>
+          <w:sz w:val="23"/>
+          <w:szCs w:val="23"/>
+          <w:bdr w:val="none" w:sz="0" w:space="0" w:color="auto" w:frame="1"/>
+          <w:lang w:val="en-US" w:eastAsia="pt-BR"/>
+        </w:rPr>
+        <w:t> in this environment? Does this number seem reasonable given that the goal of Q-Learning is to learn and make informed decisions about each state? Why or why not?</w:t>
+      </w:r>
+    </w:p>
+    <w:p>
+      <w:pPr>
+        <w:rPr>
+          <w:u w:val="single"/>
+          <w:lang w:val="en-US" w:eastAsia="pt-BR"/>
+        </w:rPr>
+      </w:pPr>
+      <w:r>
+        <w:rPr>
+          <w:lang w:val="en-US" w:eastAsia="pt-BR"/>
+        </w:rPr>
+        <w:t xml:space="preserve">The total states are (3x2x2x2x2=) 48. </w:t>
+      </w:r>
+      <w:r>
+        <w:rPr>
+          <w:lang w:val="en-US" w:eastAsia="pt-BR"/>
+        </w:rPr>
+        <w:t xml:space="preserve">For the Q function it is dependent of the states and actions, there is 4 possible actions, so 192 possibilities. </w:t>
+      </w:r>
+      <w:r>
+        <w:rPr>
+          <w:lang w:val="en-US" w:eastAsia="pt-BR"/>
+        </w:rPr>
+        <w:t>The number is reasonable to make the decisions, considering that is expected to train the algorithm it is possible to let it running and learn about the decisions to make</w:t>
+      </w:r>
+      <w:r>
+        <w:rPr>
+          <w:lang w:val="en-US" w:eastAsia="pt-BR"/>
+        </w:rPr>
+        <w:t>.</w:t>
+      </w:r>
+      <w:bookmarkStart w:id="0" w:name="_GoBack"/>
+      <w:bookmarkEnd w:id="0"/>
     </w:p>
     <w:p>
       <w:pPr>
@@ -163,10 +470,9 @@
           <w:color w:val="2E3D49"/>
           <w:sz w:val="27"/>
           <w:szCs w:val="27"/>
-          <w:lang w:eastAsia="pt-BR"/>
-        </w:rPr>
-      </w:pPr>
-      <w:proofErr w:type="spellStart"/>
+          <w:lang w:val="en-US" w:eastAsia="pt-BR"/>
+        </w:rPr>
+      </w:pPr>
       <w:r>
         <w:rPr>
           <w:rFonts w:ascii="Arial" w:eastAsia="Times New Roman" w:hAnsi="Arial" w:cs="Arial"/>
@@ -175,12 +481,312 @@
           <w:color w:val="2E3D49"/>
           <w:sz w:val="27"/>
           <w:szCs w:val="27"/>
-          <w:lang w:eastAsia="pt-BR"/>
-        </w:rPr>
-        <w:t>Inform</w:t>
+          <w:lang w:val="en-US" w:eastAsia="pt-BR"/>
+        </w:rPr>
+        <w:t>Implement a Q-Learning Driving Agent</w:t>
+      </w:r>
+    </w:p>
+    <w:p>
+      <w:pPr>
+        <w:shd w:val="clear" w:color="auto" w:fill="FFFFFF"/>
+        <w:spacing w:after="0" w:line="383" w:lineRule="atLeast"/>
+        <w:textAlignment w:val="baseline"/>
+        <w:rPr>
+          <w:rFonts w:ascii="Arial" w:eastAsia="Times New Roman" w:hAnsi="Arial" w:cs="Arial"/>
+          <w:color w:val="4F4F4F"/>
+          <w:sz w:val="23"/>
+          <w:szCs w:val="23"/>
+          <w:lang w:val="en-US" w:eastAsia="pt-BR"/>
+        </w:rPr>
+      </w:pPr>
+      <w:r>
+        <w:rPr>
+          <w:rFonts w:ascii="Arial" w:eastAsia="Times New Roman" w:hAnsi="Arial" w:cs="Arial"/>
+          <w:color w:val="4F4F4F"/>
+          <w:sz w:val="23"/>
+          <w:szCs w:val="23"/>
+          <w:lang w:val="en-US" w:eastAsia="pt-BR"/>
+        </w:rPr>
+        <w:t>With your driving agent being capable of interpreting the input information and having a mapping of environmental states, your next task is to implement the Q-Learning algorithm for your driving agent to choose the </w:t>
+      </w:r>
+      <w:r>
+        <w:rPr>
+          <w:rFonts w:ascii="inherit" w:eastAsia="Times New Roman" w:hAnsi="inherit" w:cs="Arial"/>
+          <w:i/>
+          <w:iCs/>
+          <w:color w:val="4F4F4F"/>
+          <w:sz w:val="23"/>
+          <w:szCs w:val="23"/>
+          <w:bdr w:val="none" w:sz="0" w:space="0" w:color="auto" w:frame="1"/>
+          <w:lang w:val="en-US" w:eastAsia="pt-BR"/>
+        </w:rPr>
+        <w:t>best</w:t>
+      </w:r>
+      <w:r>
+        <w:rPr>
+          <w:rFonts w:ascii="Arial" w:eastAsia="Times New Roman" w:hAnsi="Arial" w:cs="Arial"/>
+          <w:color w:val="4F4F4F"/>
+          <w:sz w:val="23"/>
+          <w:szCs w:val="23"/>
+          <w:lang w:val="en-US" w:eastAsia="pt-BR"/>
+        </w:rPr>
+        <w:t> action at each time step, based on the Q-values for the current state and action. Each action taken by the </w:t>
+      </w:r>
+      <w:proofErr w:type="spellStart"/>
+      <w:r>
+        <w:rPr>
+          <w:rFonts w:ascii="inherit" w:eastAsia="Times New Roman" w:hAnsi="inherit" w:cs="Arial"/>
+          <w:b/>
+          <w:bCs/>
+          <w:color w:val="4F4F4F"/>
+          <w:sz w:val="23"/>
+          <w:szCs w:val="23"/>
+          <w:bdr w:val="none" w:sz="0" w:space="0" w:color="auto" w:frame="1"/>
+          <w:lang w:val="en-US" w:eastAsia="pt-BR"/>
+        </w:rPr>
+        <w:t>smartcab</w:t>
       </w:r>
       <w:proofErr w:type="spellEnd"/>
       <w:r>
+        <w:rPr>
+          <w:rFonts w:ascii="Arial" w:eastAsia="Times New Roman" w:hAnsi="Arial" w:cs="Arial"/>
+          <w:color w:val="4F4F4F"/>
+          <w:sz w:val="23"/>
+          <w:szCs w:val="23"/>
+          <w:lang w:val="en-US" w:eastAsia="pt-BR"/>
+        </w:rPr>
+        <w:t> will produce a reward which depends on the state of the environment. The Q-Learning driving agent will need to consider these rewards when updating the Q-values. Once implemented, set the simulation deadline enforcement </w:t>
+      </w:r>
+      <w:proofErr w:type="spellStart"/>
+      <w:r>
+        <w:rPr>
+          <w:rFonts w:ascii="Lucida Console" w:eastAsia="Times New Roman" w:hAnsi="Lucida Console" w:cs="Courier New"/>
+          <w:color w:val="C7254E"/>
+          <w:sz w:val="20"/>
+          <w:szCs w:val="20"/>
+          <w:bdr w:val="none" w:sz="0" w:space="0" w:color="auto" w:frame="1"/>
+          <w:shd w:val="clear" w:color="auto" w:fill="F9F2F4"/>
+          <w:lang w:val="en-US" w:eastAsia="pt-BR"/>
+        </w:rPr>
+        <w:t>enforce_deadline</w:t>
+      </w:r>
+      <w:proofErr w:type="spellEnd"/>
+      <w:r>
+        <w:rPr>
+          <w:rFonts w:ascii="Arial" w:eastAsia="Times New Roman" w:hAnsi="Arial" w:cs="Arial"/>
+          <w:color w:val="4F4F4F"/>
+          <w:sz w:val="23"/>
+          <w:szCs w:val="23"/>
+          <w:lang w:val="en-US" w:eastAsia="pt-BR"/>
+        </w:rPr>
+        <w:t> </w:t>
+      </w:r>
+      <w:proofErr w:type="gramStart"/>
+      <w:r>
+        <w:rPr>
+          <w:rFonts w:ascii="Arial" w:eastAsia="Times New Roman" w:hAnsi="Arial" w:cs="Arial"/>
+          <w:color w:val="4F4F4F"/>
+          <w:sz w:val="23"/>
+          <w:szCs w:val="23"/>
+          <w:lang w:val="en-US" w:eastAsia="pt-BR"/>
+        </w:rPr>
+        <w:t>to</w:t>
+      </w:r>
+      <w:proofErr w:type="gramEnd"/>
+      <w:r>
+        <w:rPr>
+          <w:rFonts w:ascii="Arial" w:eastAsia="Times New Roman" w:hAnsi="Arial" w:cs="Arial"/>
+          <w:color w:val="4F4F4F"/>
+          <w:sz w:val="23"/>
+          <w:szCs w:val="23"/>
+          <w:lang w:val="en-US" w:eastAsia="pt-BR"/>
+        </w:rPr>
+        <w:t> </w:t>
+      </w:r>
+      <w:r>
+        <w:rPr>
+          <w:rFonts w:ascii="Lucida Console" w:eastAsia="Times New Roman" w:hAnsi="Lucida Console" w:cs="Courier New"/>
+          <w:color w:val="C7254E"/>
+          <w:sz w:val="20"/>
+          <w:szCs w:val="20"/>
+          <w:bdr w:val="none" w:sz="0" w:space="0" w:color="auto" w:frame="1"/>
+          <w:shd w:val="clear" w:color="auto" w:fill="F9F2F4"/>
+          <w:lang w:val="en-US" w:eastAsia="pt-BR"/>
+        </w:rPr>
+        <w:t>True</w:t>
+      </w:r>
+      <w:r>
+        <w:rPr>
+          <w:rFonts w:ascii="Arial" w:eastAsia="Times New Roman" w:hAnsi="Arial" w:cs="Arial"/>
+          <w:color w:val="4F4F4F"/>
+          <w:sz w:val="23"/>
+          <w:szCs w:val="23"/>
+          <w:lang w:val="en-US" w:eastAsia="pt-BR"/>
+        </w:rPr>
+        <w:t>. Run the simulation and observe how the </w:t>
+      </w:r>
+      <w:proofErr w:type="spellStart"/>
+      <w:r>
+        <w:rPr>
+          <w:rFonts w:ascii="inherit" w:eastAsia="Times New Roman" w:hAnsi="inherit" w:cs="Arial"/>
+          <w:b/>
+          <w:bCs/>
+          <w:color w:val="4F4F4F"/>
+          <w:sz w:val="23"/>
+          <w:szCs w:val="23"/>
+          <w:bdr w:val="none" w:sz="0" w:space="0" w:color="auto" w:frame="1"/>
+          <w:lang w:val="en-US" w:eastAsia="pt-BR"/>
+        </w:rPr>
+        <w:t>smartcab</w:t>
+      </w:r>
+      <w:proofErr w:type="spellEnd"/>
+      <w:r>
+        <w:rPr>
+          <w:rFonts w:ascii="Arial" w:eastAsia="Times New Roman" w:hAnsi="Arial" w:cs="Arial"/>
+          <w:color w:val="4F4F4F"/>
+          <w:sz w:val="23"/>
+          <w:szCs w:val="23"/>
+          <w:lang w:val="en-US" w:eastAsia="pt-BR"/>
+        </w:rPr>
+        <w:t> moves about the environment in each trial.</w:t>
+      </w:r>
+    </w:p>
+    <w:p>
+      <w:pPr>
+        <w:shd w:val="clear" w:color="auto" w:fill="FFFFFF"/>
+        <w:spacing w:after="0" w:line="383" w:lineRule="atLeast"/>
+        <w:textAlignment w:val="baseline"/>
+        <w:rPr>
+          <w:rFonts w:ascii="Arial" w:eastAsia="Times New Roman" w:hAnsi="Arial" w:cs="Arial"/>
+          <w:color w:val="4F4F4F"/>
+          <w:sz w:val="23"/>
+          <w:szCs w:val="23"/>
+          <w:lang w:val="en-US" w:eastAsia="pt-BR"/>
+        </w:rPr>
+      </w:pPr>
+      <w:r>
+        <w:rPr>
+          <w:rFonts w:ascii="Arial" w:eastAsia="Times New Roman" w:hAnsi="Arial" w:cs="Arial"/>
+          <w:color w:val="4F4F4F"/>
+          <w:sz w:val="23"/>
+          <w:szCs w:val="23"/>
+          <w:lang w:val="en-US" w:eastAsia="pt-BR"/>
+        </w:rPr>
+        <w:t>The formulas for updating Q-values can be found in </w:t>
+      </w:r>
+      <w:hyperlink r:id="rId5" w:tgtFrame="_blank" w:history="1">
+        <w:r>
+          <w:rPr>
+            <w:rFonts w:ascii="inherit" w:eastAsia="Times New Roman" w:hAnsi="inherit" w:cs="Arial"/>
+            <w:b/>
+            <w:bCs/>
+            <w:color w:val="02B3E4"/>
+            <w:sz w:val="23"/>
+            <w:szCs w:val="23"/>
+            <w:u w:val="single"/>
+            <w:bdr w:val="none" w:sz="0" w:space="0" w:color="auto" w:frame="1"/>
+            <w:lang w:val="en-US" w:eastAsia="pt-BR"/>
+          </w:rPr>
+          <w:t>th</w:t>
+        </w:r>
+        <w:r>
+          <w:rPr>
+            <w:rFonts w:ascii="inherit" w:eastAsia="Times New Roman" w:hAnsi="inherit" w:cs="Arial"/>
+            <w:b/>
+            <w:bCs/>
+            <w:color w:val="02B3E4"/>
+            <w:sz w:val="23"/>
+            <w:szCs w:val="23"/>
+            <w:u w:val="single"/>
+            <w:bdr w:val="none" w:sz="0" w:space="0" w:color="auto" w:frame="1"/>
+            <w:lang w:val="en-US" w:eastAsia="pt-BR"/>
+          </w:rPr>
+          <w:t>i</w:t>
+        </w:r>
+        <w:r>
+          <w:rPr>
+            <w:rFonts w:ascii="inherit" w:eastAsia="Times New Roman" w:hAnsi="inherit" w:cs="Arial"/>
+            <w:b/>
+            <w:bCs/>
+            <w:color w:val="02B3E4"/>
+            <w:sz w:val="23"/>
+            <w:szCs w:val="23"/>
+            <w:u w:val="single"/>
+            <w:bdr w:val="none" w:sz="0" w:space="0" w:color="auto" w:frame="1"/>
+            <w:lang w:val="en-US" w:eastAsia="pt-BR"/>
+          </w:rPr>
+          <w:t>s</w:t>
+        </w:r>
+      </w:hyperlink>
+      <w:r>
+        <w:rPr>
+          <w:rFonts w:ascii="Arial" w:eastAsia="Times New Roman" w:hAnsi="Arial" w:cs="Arial"/>
+          <w:color w:val="4F4F4F"/>
+          <w:sz w:val="23"/>
+          <w:szCs w:val="23"/>
+          <w:lang w:val="en-US" w:eastAsia="pt-BR"/>
+        </w:rPr>
+        <w:t> video.</w:t>
+      </w:r>
+    </w:p>
+    <w:p>
+      <w:pPr>
+        <w:shd w:val="clear" w:color="auto" w:fill="FFFFFF"/>
+        <w:spacing w:after="0" w:line="383" w:lineRule="atLeast"/>
+        <w:textAlignment w:val="baseline"/>
+        <w:rPr>
+          <w:rFonts w:ascii="Arial" w:eastAsia="Times New Roman" w:hAnsi="Arial" w:cs="Arial"/>
+          <w:color w:val="4F4F4F"/>
+          <w:sz w:val="23"/>
+          <w:szCs w:val="23"/>
+          <w:lang w:val="en-US" w:eastAsia="pt-BR"/>
+        </w:rPr>
+      </w:pPr>
+      <w:r>
+        <w:rPr>
+          <w:rFonts w:ascii="inherit" w:eastAsia="Times New Roman" w:hAnsi="inherit" w:cs="Arial"/>
+          <w:b/>
+          <w:bCs/>
+          <w:i/>
+          <w:iCs/>
+          <w:color w:val="4F4F4F"/>
+          <w:sz w:val="23"/>
+          <w:szCs w:val="23"/>
+          <w:bdr w:val="none" w:sz="0" w:space="0" w:color="auto" w:frame="1"/>
+          <w:lang w:val="en-US" w:eastAsia="pt-BR"/>
+        </w:rPr>
+        <w:t>QUESTION:</w:t>
+      </w:r>
+      <w:r>
+        <w:rPr>
+          <w:rFonts w:ascii="Arial" w:eastAsia="Times New Roman" w:hAnsi="Arial" w:cs="Arial"/>
+          <w:color w:val="4F4F4F"/>
+          <w:sz w:val="23"/>
+          <w:szCs w:val="23"/>
+          <w:lang w:val="en-US" w:eastAsia="pt-BR"/>
+        </w:rPr>
+        <w:t> </w:t>
+      </w:r>
+      <w:r>
+        <w:rPr>
+          <w:rFonts w:ascii="inherit" w:eastAsia="Times New Roman" w:hAnsi="inherit" w:cs="Arial"/>
+          <w:i/>
+          <w:iCs/>
+          <w:color w:val="4F4F4F"/>
+          <w:sz w:val="23"/>
+          <w:szCs w:val="23"/>
+          <w:bdr w:val="none" w:sz="0" w:space="0" w:color="auto" w:frame="1"/>
+          <w:lang w:val="en-US" w:eastAsia="pt-BR"/>
+        </w:rPr>
+        <w:t>What changes do you notice in the agent's behavior when compared to the basic driving agent when random actions were always taken? Why is this behavior occurring?</w:t>
+      </w:r>
+    </w:p>
+    <w:p>
+      <w:pPr>
+        <w:shd w:val="clear" w:color="auto" w:fill="FFFFFF"/>
+        <w:spacing w:before="225" w:after="75" w:line="240" w:lineRule="auto"/>
+        <w:textAlignment w:val="baseline"/>
+        <w:outlineLvl w:val="2"/>
         <w:rPr>
           <w:rFonts w:ascii="Arial" w:eastAsia="Times New Roman" w:hAnsi="Arial" w:cs="Arial"/>
           <w:b/>
@@ -188,11 +794,9 @@
           <w:color w:val="2E3D49"/>
           <w:sz w:val="27"/>
           <w:szCs w:val="27"/>
-          <w:lang w:eastAsia="pt-BR"/>
-        </w:rPr>
-        <w:t xml:space="preserve"> </w:t>
-      </w:r>
-      <w:proofErr w:type="spellStart"/>
+          <w:lang w:val="en-US" w:eastAsia="pt-BR"/>
+        </w:rPr>
+      </w:pPr>
       <w:r>
         <w:rPr>
           <w:rFonts w:ascii="Arial" w:eastAsia="Times New Roman" w:hAnsi="Arial" w:cs="Arial"/>
@@ -201,48 +805,9 @@
           <w:color w:val="2E3D49"/>
           <w:sz w:val="27"/>
           <w:szCs w:val="27"/>
-          <w:lang w:eastAsia="pt-BR"/>
-        </w:rPr>
-        <w:t>the</w:t>
-      </w:r>
-      <w:proofErr w:type="spellEnd"/>
-      <w:r>
-        <w:rPr>
-          <w:rFonts w:ascii="Arial" w:eastAsia="Times New Roman" w:hAnsi="Arial" w:cs="Arial"/>
-          <w:b/>
-          <w:bCs/>
-          <w:color w:val="2E3D49"/>
-          <w:sz w:val="27"/>
-          <w:szCs w:val="27"/>
-          <w:lang w:eastAsia="pt-BR"/>
-        </w:rPr>
-        <w:t xml:space="preserve"> </w:t>
-      </w:r>
-      <w:proofErr w:type="spellStart"/>
-      <w:r>
-        <w:rPr>
-          <w:rFonts w:ascii="Arial" w:eastAsia="Times New Roman" w:hAnsi="Arial" w:cs="Arial"/>
-          <w:b/>
-          <w:bCs/>
-          <w:color w:val="2E3D49"/>
-          <w:sz w:val="27"/>
-          <w:szCs w:val="27"/>
-          <w:lang w:eastAsia="pt-BR"/>
-        </w:rPr>
-        <w:t>Driving</w:t>
-      </w:r>
-      <w:proofErr w:type="spellEnd"/>
-      <w:r>
-        <w:rPr>
-          <w:rFonts w:ascii="Arial" w:eastAsia="Times New Roman" w:hAnsi="Arial" w:cs="Arial"/>
-          <w:b/>
-          <w:bCs/>
-          <w:color w:val="2E3D49"/>
-          <w:sz w:val="27"/>
-          <w:szCs w:val="27"/>
-          <w:lang w:eastAsia="pt-BR"/>
-        </w:rPr>
-        <w:t xml:space="preserve"> Agent</w:t>
+          <w:lang w:val="en-US" w:eastAsia="pt-BR"/>
+        </w:rPr>
+        <w:t>Improve the Q-Learning Driving Agent</w:t>
       </w:r>
     </w:p>
     <w:p>
@@ -255,19 +820,20 @@
           <w:color w:val="4F4F4F"/>
           <w:sz w:val="23"/>
           <w:szCs w:val="23"/>
-          <w:lang w:val="en-US" w:eastAsia="pt-BR"/>
-        </w:rPr>
-      </w:pPr>
-      <w:r>
-        <w:rPr>
-          <w:rFonts w:ascii="Arial" w:eastAsia="Times New Roman" w:hAnsi="Arial" w:cs="Arial"/>
-          <w:color w:val="4F4F4F"/>
-          <w:sz w:val="23"/>
-          <w:szCs w:val="23"/>
-          <w:lang w:val="en-US" w:eastAsia="pt-BR"/>
-        </w:rPr>
-        <w:t>Now that your driving agent is capable of moving around in the environment, your next task is to identify a set of states that are appropriate for modeling the </w:t>
-      </w:r>
+          <w:lang w:eastAsia="pt-BR"/>
+        </w:rPr>
+      </w:pPr>
+      <w:r>
+        <w:rPr>
+          <w:rFonts w:ascii="Arial" w:eastAsia="Times New Roman" w:hAnsi="Arial" w:cs="Arial"/>
+          <w:color w:val="4F4F4F"/>
+          <w:sz w:val="23"/>
+          <w:szCs w:val="23"/>
+          <w:lang w:val="en-US" w:eastAsia="pt-BR"/>
+        </w:rPr>
+        <w:t>Your final task for this project is to enhance your driving agent so that, after sufficient training, the </w:t>
+      </w:r>
+      <w:proofErr w:type="spellStart"/>
       <w:r>
         <w:rPr>
           <w:rFonts w:ascii="inherit" w:eastAsia="Times New Roman" w:hAnsi="inherit" w:cs="Arial"/>
@@ -281,489 +847,6 @@
         </w:rPr>
         <w:t>smartcab</w:t>
       </w:r>
-      <w:r>
-        <w:rPr>
-          <w:rFonts w:ascii="Arial" w:eastAsia="Times New Roman" w:hAnsi="Arial" w:cs="Arial"/>
-          <w:color w:val="4F4F4F"/>
-          <w:sz w:val="23"/>
-          <w:szCs w:val="23"/>
-          <w:lang w:val="en-US" w:eastAsia="pt-BR"/>
-        </w:rPr>
-        <w:t> and environment. The main source of state variables are the current inputs at the intersection, but not all may require representation. You may choose to explicitly define states, or use some combination of inputs as an implicit state. At each time step, process the inputs and update the agent's current state using the </w:t>
-      </w:r>
-      <w:proofErr w:type="gramStart"/>
-      <w:r>
-        <w:rPr>
-          <w:rFonts w:ascii="Lucida Console" w:eastAsia="Times New Roman" w:hAnsi="Lucida Console" w:cs="Courier New"/>
-          <w:color w:val="C7254E"/>
-          <w:sz w:val="20"/>
-          <w:szCs w:val="20"/>
-          <w:bdr w:val="none" w:sz="0" w:space="0" w:color="auto" w:frame="1"/>
-          <w:shd w:val="clear" w:color="auto" w:fill="F9F2F4"/>
-          <w:lang w:val="en-US" w:eastAsia="pt-BR"/>
-        </w:rPr>
-        <w:t>self.state</w:t>
-      </w:r>
-      <w:proofErr w:type="gramEnd"/>
-      <w:r>
-        <w:rPr>
-          <w:rFonts w:ascii="Arial" w:eastAsia="Times New Roman" w:hAnsi="Arial" w:cs="Arial"/>
-          <w:color w:val="4F4F4F"/>
-          <w:sz w:val="23"/>
-          <w:szCs w:val="23"/>
-          <w:lang w:val="en-US" w:eastAsia="pt-BR"/>
-        </w:rPr>
-        <w:t> variable. Continue with the simulation deadline enforcement </w:t>
-      </w:r>
-      <w:r>
-        <w:rPr>
-          <w:rFonts w:ascii="Lucida Console" w:eastAsia="Times New Roman" w:hAnsi="Lucida Console" w:cs="Courier New"/>
-          <w:color w:val="C7254E"/>
-          <w:sz w:val="20"/>
-          <w:szCs w:val="20"/>
-          <w:bdr w:val="none" w:sz="0" w:space="0" w:color="auto" w:frame="1"/>
-          <w:shd w:val="clear" w:color="auto" w:fill="F9F2F4"/>
-          <w:lang w:val="en-US" w:eastAsia="pt-BR"/>
-        </w:rPr>
-        <w:t>enforce_deadline</w:t>
-      </w:r>
-      <w:r>
-        <w:rPr>
-          <w:rFonts w:ascii="Arial" w:eastAsia="Times New Roman" w:hAnsi="Arial" w:cs="Arial"/>
-          <w:color w:val="4F4F4F"/>
-          <w:sz w:val="23"/>
-          <w:szCs w:val="23"/>
-          <w:lang w:val="en-US" w:eastAsia="pt-BR"/>
-        </w:rPr>
-        <w:t xml:space="preserve"> being set </w:t>
-      </w:r>
-      <w:proofErr w:type="gramStart"/>
-      <w:r>
-        <w:rPr>
-          <w:rFonts w:ascii="Arial" w:eastAsia="Times New Roman" w:hAnsi="Arial" w:cs="Arial"/>
-          <w:color w:val="4F4F4F"/>
-          <w:sz w:val="23"/>
-          <w:szCs w:val="23"/>
-          <w:lang w:val="en-US" w:eastAsia="pt-BR"/>
-        </w:rPr>
-        <w:t>to</w:t>
-      </w:r>
-      <w:proofErr w:type="gramEnd"/>
-      <w:r>
-        <w:rPr>
-          <w:rFonts w:ascii="Arial" w:eastAsia="Times New Roman" w:hAnsi="Arial" w:cs="Arial"/>
-          <w:color w:val="4F4F4F"/>
-          <w:sz w:val="23"/>
-          <w:szCs w:val="23"/>
-          <w:lang w:val="en-US" w:eastAsia="pt-BR"/>
-        </w:rPr>
-        <w:t> </w:t>
-      </w:r>
-      <w:r>
-        <w:rPr>
-          <w:rFonts w:ascii="Lucida Console" w:eastAsia="Times New Roman" w:hAnsi="Lucida Console" w:cs="Courier New"/>
-          <w:color w:val="C7254E"/>
-          <w:sz w:val="20"/>
-          <w:szCs w:val="20"/>
-          <w:bdr w:val="none" w:sz="0" w:space="0" w:color="auto" w:frame="1"/>
-          <w:shd w:val="clear" w:color="auto" w:fill="F9F2F4"/>
-          <w:lang w:val="en-US" w:eastAsia="pt-BR"/>
-        </w:rPr>
-        <w:t>False</w:t>
-      </w:r>
-      <w:r>
-        <w:rPr>
-          <w:rFonts w:ascii="Arial" w:eastAsia="Times New Roman" w:hAnsi="Arial" w:cs="Arial"/>
-          <w:color w:val="4F4F4F"/>
-          <w:sz w:val="23"/>
-          <w:szCs w:val="23"/>
-          <w:lang w:val="en-US" w:eastAsia="pt-BR"/>
-        </w:rPr>
-        <w:t>, and observe how your driving agent now reports the change in state as the simulation progresses.</w:t>
-      </w:r>
-    </w:p>
-    <w:p>
-      <w:pPr>
-        <w:shd w:val="clear" w:color="auto" w:fill="FFFFFF"/>
-        <w:spacing w:after="0" w:line="383" w:lineRule="atLeast"/>
-        <w:textAlignment w:val="baseline"/>
-        <w:rPr>
-          <w:rFonts w:ascii="Arial" w:eastAsia="Times New Roman" w:hAnsi="Arial" w:cs="Arial"/>
-          <w:color w:val="4F4F4F"/>
-          <w:sz w:val="23"/>
-          <w:szCs w:val="23"/>
-          <w:lang w:val="en-US" w:eastAsia="pt-BR"/>
-        </w:rPr>
-      </w:pPr>
-      <w:r>
-        <w:rPr>
-          <w:rFonts w:ascii="inherit" w:eastAsia="Times New Roman" w:hAnsi="inherit" w:cs="Arial"/>
-          <w:b/>
-          <w:bCs/>
-          <w:i/>
-          <w:iCs/>
-          <w:color w:val="4F4F4F"/>
-          <w:sz w:val="23"/>
-          <w:szCs w:val="23"/>
-          <w:bdr w:val="none" w:sz="0" w:space="0" w:color="auto" w:frame="1"/>
-          <w:lang w:val="en-US" w:eastAsia="pt-BR"/>
-        </w:rPr>
-        <w:t>QUESTION:</w:t>
-      </w:r>
-      <w:r>
-        <w:rPr>
-          <w:rFonts w:ascii="Arial" w:eastAsia="Times New Roman" w:hAnsi="Arial" w:cs="Arial"/>
-          <w:color w:val="4F4F4F"/>
-          <w:sz w:val="23"/>
-          <w:szCs w:val="23"/>
-          <w:lang w:val="en-US" w:eastAsia="pt-BR"/>
-        </w:rPr>
-        <w:t> </w:t>
-      </w:r>
-      <w:r>
-        <w:rPr>
-          <w:rFonts w:ascii="inherit" w:eastAsia="Times New Roman" w:hAnsi="inherit" w:cs="Arial"/>
-          <w:i/>
-          <w:iCs/>
-          <w:color w:val="4F4F4F"/>
-          <w:sz w:val="23"/>
-          <w:szCs w:val="23"/>
-          <w:bdr w:val="none" w:sz="0" w:space="0" w:color="auto" w:frame="1"/>
-          <w:lang w:val="en-US" w:eastAsia="pt-BR"/>
-        </w:rPr>
-        <w:t>What states have you identified that are appropriate for modeling the</w:t>
-      </w:r>
-      <w:r>
-        <w:rPr>
-          <w:rFonts w:ascii="inherit" w:eastAsia="Times New Roman" w:hAnsi="inherit" w:cs="Arial"/>
-          <w:b/>
-          <w:bCs/>
-          <w:i/>
-          <w:iCs/>
-          <w:color w:val="4F4F4F"/>
-          <w:sz w:val="23"/>
-          <w:szCs w:val="23"/>
-          <w:bdr w:val="none" w:sz="0" w:space="0" w:color="auto" w:frame="1"/>
-          <w:lang w:val="en-US" w:eastAsia="pt-BR"/>
-        </w:rPr>
-        <w:t>smartcab</w:t>
-      </w:r>
-      <w:r>
-        <w:rPr>
-          <w:rFonts w:ascii="inherit" w:eastAsia="Times New Roman" w:hAnsi="inherit" w:cs="Arial"/>
-          <w:i/>
-          <w:iCs/>
-          <w:color w:val="4F4F4F"/>
-          <w:sz w:val="23"/>
-          <w:szCs w:val="23"/>
-          <w:bdr w:val="none" w:sz="0" w:space="0" w:color="auto" w:frame="1"/>
-          <w:lang w:val="en-US" w:eastAsia="pt-BR"/>
-        </w:rPr>
-        <w:t> and environment? Why do you believe each of these states to be appropriate for this problem?</w:t>
-      </w:r>
-    </w:p>
-    <w:p>
-      <w:pPr>
-        <w:shd w:val="clear" w:color="auto" w:fill="FFFFFF"/>
-        <w:spacing w:after="0" w:line="383" w:lineRule="atLeast"/>
-        <w:textAlignment w:val="baseline"/>
-        <w:rPr>
-          <w:rFonts w:ascii="Arial" w:eastAsia="Times New Roman" w:hAnsi="Arial" w:cs="Arial"/>
-          <w:color w:val="4F4F4F"/>
-          <w:sz w:val="23"/>
-          <w:szCs w:val="23"/>
-          <w:lang w:val="en-US" w:eastAsia="pt-BR"/>
-        </w:rPr>
-      </w:pPr>
-      <w:r>
-        <w:rPr>
-          <w:rFonts w:ascii="inherit" w:eastAsia="Times New Roman" w:hAnsi="inherit" w:cs="Arial"/>
-          <w:b/>
-          <w:bCs/>
-          <w:i/>
-          <w:iCs/>
-          <w:color w:val="4F4F4F"/>
-          <w:sz w:val="23"/>
-          <w:szCs w:val="23"/>
-          <w:bdr w:val="none" w:sz="0" w:space="0" w:color="auto" w:frame="1"/>
-          <w:lang w:val="en-US" w:eastAsia="pt-BR"/>
-        </w:rPr>
-        <w:t>OPTIONAL:</w:t>
-      </w:r>
-      <w:r>
-        <w:rPr>
-          <w:rFonts w:ascii="Arial" w:eastAsia="Times New Roman" w:hAnsi="Arial" w:cs="Arial"/>
-          <w:color w:val="4F4F4F"/>
-          <w:sz w:val="23"/>
-          <w:szCs w:val="23"/>
-          <w:lang w:val="en-US" w:eastAsia="pt-BR"/>
-        </w:rPr>
-        <w:t> </w:t>
-      </w:r>
-      <w:r>
-        <w:rPr>
-          <w:rFonts w:ascii="inherit" w:eastAsia="Times New Roman" w:hAnsi="inherit" w:cs="Arial"/>
-          <w:i/>
-          <w:iCs/>
-          <w:color w:val="4F4F4F"/>
-          <w:sz w:val="23"/>
-          <w:szCs w:val="23"/>
-          <w:bdr w:val="none" w:sz="0" w:space="0" w:color="auto" w:frame="1"/>
-          <w:lang w:val="en-US" w:eastAsia="pt-BR"/>
-        </w:rPr>
-        <w:t>How many states in total exist for the </w:t>
-      </w:r>
-      <w:r>
-        <w:rPr>
-          <w:rFonts w:ascii="inherit" w:eastAsia="Times New Roman" w:hAnsi="inherit" w:cs="Arial"/>
-          <w:b/>
-          <w:bCs/>
-          <w:i/>
-          <w:iCs/>
-          <w:color w:val="4F4F4F"/>
-          <w:sz w:val="23"/>
-          <w:szCs w:val="23"/>
-          <w:bdr w:val="none" w:sz="0" w:space="0" w:color="auto" w:frame="1"/>
-          <w:lang w:val="en-US" w:eastAsia="pt-BR"/>
-        </w:rPr>
-        <w:t>smartcab</w:t>
-      </w:r>
-      <w:r>
-        <w:rPr>
-          <w:rFonts w:ascii="inherit" w:eastAsia="Times New Roman" w:hAnsi="inherit" w:cs="Arial"/>
-          <w:i/>
-          <w:iCs/>
-          <w:color w:val="4F4F4F"/>
-          <w:sz w:val="23"/>
-          <w:szCs w:val="23"/>
-          <w:bdr w:val="none" w:sz="0" w:space="0" w:color="auto" w:frame="1"/>
-          <w:lang w:val="en-US" w:eastAsia="pt-BR"/>
-        </w:rPr>
-        <w:t> in this environment? Does this number seem reasonable given that the goal of Q-Learning is to learn and make informed decisions about each state? Why or why not?</w:t>
-      </w:r>
-    </w:p>
-    <w:p>
-      <w:pPr>
-        <w:shd w:val="clear" w:color="auto" w:fill="FFFFFF"/>
-        <w:spacing w:before="225" w:after="75" w:line="240" w:lineRule="auto"/>
-        <w:textAlignment w:val="baseline"/>
-        <w:outlineLvl w:val="2"/>
-        <w:rPr>
-          <w:rFonts w:ascii="Arial" w:eastAsia="Times New Roman" w:hAnsi="Arial" w:cs="Arial"/>
-          <w:b/>
-          <w:bCs/>
-          <w:color w:val="2E3D49"/>
-          <w:sz w:val="27"/>
-          <w:szCs w:val="27"/>
-          <w:lang w:val="en-US" w:eastAsia="pt-BR"/>
-        </w:rPr>
-      </w:pPr>
-      <w:r>
-        <w:rPr>
-          <w:rFonts w:ascii="Arial" w:eastAsia="Times New Roman" w:hAnsi="Arial" w:cs="Arial"/>
-          <w:b/>
-          <w:bCs/>
-          <w:color w:val="2E3D49"/>
-          <w:sz w:val="27"/>
-          <w:szCs w:val="27"/>
-          <w:lang w:val="en-US" w:eastAsia="pt-BR"/>
-        </w:rPr>
-        <w:t>Implement a Q-Learning Driving Agent</w:t>
-      </w:r>
-    </w:p>
-    <w:p>
-      <w:pPr>
-        <w:shd w:val="clear" w:color="auto" w:fill="FFFFFF"/>
-        <w:spacing w:after="0" w:line="383" w:lineRule="atLeast"/>
-        <w:textAlignment w:val="baseline"/>
-        <w:rPr>
-          <w:rFonts w:ascii="Arial" w:eastAsia="Times New Roman" w:hAnsi="Arial" w:cs="Arial"/>
-          <w:color w:val="4F4F4F"/>
-          <w:sz w:val="23"/>
-          <w:szCs w:val="23"/>
-          <w:lang w:val="en-US" w:eastAsia="pt-BR"/>
-        </w:rPr>
-      </w:pPr>
-      <w:r>
-        <w:rPr>
-          <w:rFonts w:ascii="Arial" w:eastAsia="Times New Roman" w:hAnsi="Arial" w:cs="Arial"/>
-          <w:color w:val="4F4F4F"/>
-          <w:sz w:val="23"/>
-          <w:szCs w:val="23"/>
-          <w:lang w:val="en-US" w:eastAsia="pt-BR"/>
-        </w:rPr>
-        <w:t>With your driving agent being capable of interpreting the input information and having a mapping of environmental states, your next task is to implement the Q-Learning algorithm for your driving agent to choose the </w:t>
-      </w:r>
-      <w:r>
-        <w:rPr>
-          <w:rFonts w:ascii="inherit" w:eastAsia="Times New Roman" w:hAnsi="inherit" w:cs="Arial"/>
-          <w:i/>
-          <w:iCs/>
-          <w:color w:val="4F4F4F"/>
-          <w:sz w:val="23"/>
-          <w:szCs w:val="23"/>
-          <w:bdr w:val="none" w:sz="0" w:space="0" w:color="auto" w:frame="1"/>
-          <w:lang w:val="en-US" w:eastAsia="pt-BR"/>
-        </w:rPr>
-        <w:t>best</w:t>
-      </w:r>
-      <w:r>
-        <w:rPr>
-          <w:rFonts w:ascii="Arial" w:eastAsia="Times New Roman" w:hAnsi="Arial" w:cs="Arial"/>
-          <w:color w:val="4F4F4F"/>
-          <w:sz w:val="23"/>
-          <w:szCs w:val="23"/>
-          <w:lang w:val="en-US" w:eastAsia="pt-BR"/>
-        </w:rPr>
-        <w:t> action at each time step, based on the Q-values for the current state and action. Each action taken by the </w:t>
-      </w:r>
-      <w:r>
-        <w:rPr>
-          <w:rFonts w:ascii="inherit" w:eastAsia="Times New Roman" w:hAnsi="inherit" w:cs="Arial"/>
-          <w:b/>
-          <w:bCs/>
-          <w:color w:val="4F4F4F"/>
-          <w:sz w:val="23"/>
-          <w:szCs w:val="23"/>
-          <w:bdr w:val="none" w:sz="0" w:space="0" w:color="auto" w:frame="1"/>
-          <w:lang w:val="en-US" w:eastAsia="pt-BR"/>
-        </w:rPr>
-        <w:t>smartcab</w:t>
-      </w:r>
-      <w:r>
-        <w:rPr>
-          <w:rFonts w:ascii="Arial" w:eastAsia="Times New Roman" w:hAnsi="Arial" w:cs="Arial"/>
-          <w:color w:val="4F4F4F"/>
-          <w:sz w:val="23"/>
-          <w:szCs w:val="23"/>
-          <w:lang w:val="en-US" w:eastAsia="pt-BR"/>
-        </w:rPr>
-        <w:t> will produce a reward which depends on the state of the environment. The Q-Learning driving agent will need to consider these rewards when updating the Q-values. Once implemented, set the simulation deadline enforcement </w:t>
-      </w:r>
-      <w:r>
-        <w:rPr>
-          <w:rFonts w:ascii="Lucida Console" w:eastAsia="Times New Roman" w:hAnsi="Lucida Console" w:cs="Courier New"/>
-          <w:color w:val="C7254E"/>
-          <w:sz w:val="20"/>
-          <w:szCs w:val="20"/>
-          <w:bdr w:val="none" w:sz="0" w:space="0" w:color="auto" w:frame="1"/>
-          <w:shd w:val="clear" w:color="auto" w:fill="F9F2F4"/>
-          <w:lang w:val="en-US" w:eastAsia="pt-BR"/>
-        </w:rPr>
-        <w:t>enforce_deadline</w:t>
-      </w:r>
-      <w:r>
-        <w:rPr>
-          <w:rFonts w:ascii="Arial" w:eastAsia="Times New Roman" w:hAnsi="Arial" w:cs="Arial"/>
-          <w:color w:val="4F4F4F"/>
-          <w:sz w:val="23"/>
-          <w:szCs w:val="23"/>
-          <w:lang w:val="en-US" w:eastAsia="pt-BR"/>
-        </w:rPr>
-        <w:t> </w:t>
-      </w:r>
-      <w:proofErr w:type="gramStart"/>
-      <w:r>
-        <w:rPr>
-          <w:rFonts w:ascii="Arial" w:eastAsia="Times New Roman" w:hAnsi="Arial" w:cs="Arial"/>
-          <w:color w:val="4F4F4F"/>
-          <w:sz w:val="23"/>
-          <w:szCs w:val="23"/>
-          <w:lang w:val="en-US" w:eastAsia="pt-BR"/>
-        </w:rPr>
-        <w:t>to</w:t>
-      </w:r>
-      <w:proofErr w:type="gramEnd"/>
-      <w:r>
-        <w:rPr>
-          <w:rFonts w:ascii="Arial" w:eastAsia="Times New Roman" w:hAnsi="Arial" w:cs="Arial"/>
-          <w:color w:val="4F4F4F"/>
-          <w:sz w:val="23"/>
-          <w:szCs w:val="23"/>
-          <w:lang w:val="en-US" w:eastAsia="pt-BR"/>
-        </w:rPr>
-        <w:t> </w:t>
-      </w:r>
-      <w:r>
-        <w:rPr>
-          <w:rFonts w:ascii="Lucida Console" w:eastAsia="Times New Roman" w:hAnsi="Lucida Console" w:cs="Courier New"/>
-          <w:color w:val="C7254E"/>
-          <w:sz w:val="20"/>
-          <w:szCs w:val="20"/>
-          <w:bdr w:val="none" w:sz="0" w:space="0" w:color="auto" w:frame="1"/>
-          <w:shd w:val="clear" w:color="auto" w:fill="F9F2F4"/>
-          <w:lang w:val="en-US" w:eastAsia="pt-BR"/>
-        </w:rPr>
-        <w:t>True</w:t>
-      </w:r>
-      <w:r>
-        <w:rPr>
-          <w:rFonts w:ascii="Arial" w:eastAsia="Times New Roman" w:hAnsi="Arial" w:cs="Arial"/>
-          <w:color w:val="4F4F4F"/>
-          <w:sz w:val="23"/>
-          <w:szCs w:val="23"/>
-          <w:lang w:val="en-US" w:eastAsia="pt-BR"/>
-        </w:rPr>
-        <w:t>. Run the simulation and observe how the </w:t>
-      </w:r>
-      <w:r>
-        <w:rPr>
-          <w:rFonts w:ascii="inherit" w:eastAsia="Times New Roman" w:hAnsi="inherit" w:cs="Arial"/>
-          <w:b/>
-          <w:bCs/>
-          <w:color w:val="4F4F4F"/>
-          <w:sz w:val="23"/>
-          <w:szCs w:val="23"/>
-          <w:bdr w:val="none" w:sz="0" w:space="0" w:color="auto" w:frame="1"/>
-          <w:lang w:val="en-US" w:eastAsia="pt-BR"/>
-        </w:rPr>
-        <w:t>smartcab</w:t>
-      </w:r>
-      <w:r>
-        <w:rPr>
-          <w:rFonts w:ascii="Arial" w:eastAsia="Times New Roman" w:hAnsi="Arial" w:cs="Arial"/>
-          <w:color w:val="4F4F4F"/>
-          <w:sz w:val="23"/>
-          <w:szCs w:val="23"/>
-          <w:lang w:val="en-US" w:eastAsia="pt-BR"/>
-        </w:rPr>
-        <w:t> moves about the environment in each trial.</w:t>
-      </w:r>
-    </w:p>
-    <w:p>
-      <w:pPr>
-        <w:shd w:val="clear" w:color="auto" w:fill="FFFFFF"/>
-        <w:spacing w:after="0" w:line="383" w:lineRule="atLeast"/>
-        <w:textAlignment w:val="baseline"/>
-        <w:rPr>
-          <w:rFonts w:ascii="Arial" w:eastAsia="Times New Roman" w:hAnsi="Arial" w:cs="Arial"/>
-          <w:color w:val="4F4F4F"/>
-          <w:sz w:val="23"/>
-          <w:szCs w:val="23"/>
-          <w:lang w:val="en-US" w:eastAsia="pt-BR"/>
-        </w:rPr>
-      </w:pPr>
-      <w:r>
-        <w:rPr>
-          <w:rFonts w:ascii="Arial" w:eastAsia="Times New Roman" w:hAnsi="Arial" w:cs="Arial"/>
-          <w:color w:val="4F4F4F"/>
-          <w:sz w:val="23"/>
-          <w:szCs w:val="23"/>
-          <w:lang w:val="en-US" w:eastAsia="pt-BR"/>
-        </w:rPr>
-        <w:t>The formulas for updating Q-values can be found in </w:t>
-      </w:r>
-      <w:proofErr w:type="spellStart"/>
-      <w:r>
-        <w:rPr>
-          <w:rFonts w:ascii="Arial" w:eastAsia="Times New Roman" w:hAnsi="Arial" w:cs="Arial"/>
-          <w:color w:val="4F4F4F"/>
-          <w:sz w:val="23"/>
-          <w:szCs w:val="23"/>
-          <w:lang w:eastAsia="pt-BR"/>
-        </w:rPr>
-        <w:fldChar w:fldCharType="begin"/>
-      </w:r>
       <w:proofErr w:type="spellEnd"/>
       <w:r>
         <w:rPr>
@@ -773,182 +856,18 @@
           <w:szCs w:val="23"/>
           <w:lang w:val="en-US" w:eastAsia="pt-BR"/>
         </w:rPr>
-        <w:instrText xml:space="preserve"> HYPERLINK "https://classroom.udacity.com/nanodegrees/nd009/parts/0091345409/modules/e64f9a65-fdb5-4e60-81a9-72813beebb7e/lessons/5446820041/concepts/6348990570923" \t "_blank" </w:instrText>
-      </w:r>
-      <w:proofErr w:type="spellStart"/>
-      <w:r>
-        <w:rPr>
-          <w:rFonts w:ascii="Arial" w:eastAsia="Times New Roman" w:hAnsi="Arial" w:cs="Arial"/>
-          <w:color w:val="4F4F4F"/>
-          <w:sz w:val="23"/>
-          <w:szCs w:val="23"/>
-          <w:lang w:eastAsia="pt-BR"/>
-        </w:rPr>
-        <w:fldChar w:fldCharType="separate"/>
-      </w:r>
-      <w:proofErr w:type="spellEnd"/>
-      <w:r>
-        <w:rPr>
-          <w:rFonts w:ascii="inherit" w:eastAsia="Times New Roman" w:hAnsi="inherit" w:cs="Arial"/>
-          <w:b/>
-          <w:bCs/>
-          <w:color w:val="02B3E4"/>
-          <w:sz w:val="23"/>
-          <w:szCs w:val="23"/>
-          <w:u w:val="single"/>
-          <w:bdr w:val="none" w:sz="0" w:space="0" w:color="auto" w:frame="1"/>
-          <w:lang w:val="en-US" w:eastAsia="pt-BR"/>
-        </w:rPr>
-        <w:t>this</w:t>
-      </w:r>
-      <w:r>
-        <w:rPr>
-          <w:rFonts w:ascii="Arial" w:eastAsia="Times New Roman" w:hAnsi="Arial" w:cs="Arial"/>
-          <w:color w:val="4F4F4F"/>
-          <w:sz w:val="23"/>
-          <w:szCs w:val="23"/>
-          <w:lang w:eastAsia="pt-BR"/>
-        </w:rPr>
-        <w:fldChar w:fldCharType="end"/>
-      </w:r>
-      <w:r>
-        <w:rPr>
-          <w:rFonts w:ascii="Arial" w:eastAsia="Times New Roman" w:hAnsi="Arial" w:cs="Arial"/>
-          <w:color w:val="4F4F4F"/>
-          <w:sz w:val="23"/>
-          <w:szCs w:val="23"/>
-          <w:lang w:val="en-US" w:eastAsia="pt-BR"/>
-        </w:rPr>
-        <w:t> video.</w:t>
-      </w:r>
-    </w:p>
-    <w:p>
-      <w:pPr>
-        <w:shd w:val="clear" w:color="auto" w:fill="FFFFFF"/>
-        <w:spacing w:after="0" w:line="383" w:lineRule="atLeast"/>
-        <w:textAlignment w:val="baseline"/>
-        <w:rPr>
-          <w:rFonts w:ascii="Arial" w:eastAsia="Times New Roman" w:hAnsi="Arial" w:cs="Arial"/>
-          <w:color w:val="4F4F4F"/>
-          <w:sz w:val="23"/>
-          <w:szCs w:val="23"/>
-          <w:lang w:val="en-US" w:eastAsia="pt-BR"/>
-        </w:rPr>
-      </w:pPr>
-      <w:r>
-        <w:rPr>
-          <w:rFonts w:ascii="inherit" w:eastAsia="Times New Roman" w:hAnsi="inherit" w:cs="Arial"/>
-          <w:b/>
-          <w:bCs/>
-          <w:i/>
-          <w:iCs/>
-          <w:color w:val="4F4F4F"/>
-          <w:sz w:val="23"/>
-          <w:szCs w:val="23"/>
-          <w:bdr w:val="none" w:sz="0" w:space="0" w:color="auto" w:frame="1"/>
+        <w:t xml:space="preserve"> is able to reach the destination within the allotted </w:t>
+      </w:r>
+      <w:r>
+        <w:rPr>
+          <w:rFonts w:ascii="Arial" w:eastAsia="Times New Roman" w:hAnsi="Arial" w:cs="Arial"/>
+          <w:color w:val="4F4F4F"/>
+          <w:sz w:val="23"/>
+          <w:szCs w:val="23"/>
           <w:lang w:val="en-US" w:eastAsia="pt-BR"/>
         </w:rPr>
         <w:lastRenderedPageBreak/>
-        <w:t>QUESTION:</w:t>
-      </w:r>
-      <w:r>
-        <w:rPr>
-          <w:rFonts w:ascii="Arial" w:eastAsia="Times New Roman" w:hAnsi="Arial" w:cs="Arial"/>
-          <w:color w:val="4F4F4F"/>
-          <w:sz w:val="23"/>
-          <w:szCs w:val="23"/>
-          <w:lang w:val="en-US" w:eastAsia="pt-BR"/>
-        </w:rPr>
-        <w:t> </w:t>
-      </w:r>
-      <w:r>
-        <w:rPr>
-          <w:rFonts w:ascii="inherit" w:eastAsia="Times New Roman" w:hAnsi="inherit" w:cs="Arial"/>
-          <w:i/>
-          <w:iCs/>
-          <w:color w:val="4F4F4F"/>
-          <w:sz w:val="23"/>
-          <w:szCs w:val="23"/>
-          <w:bdr w:val="none" w:sz="0" w:space="0" w:color="auto" w:frame="1"/>
-          <w:lang w:val="en-US" w:eastAsia="pt-BR"/>
-        </w:rPr>
-        <w:t>What changes do you notice in the agent's behavior when compared to the basic driving agent when random actions were always taken? Why is this behavior occurring?</w:t>
-      </w:r>
-    </w:p>
-    <w:p>
-      <w:pPr>
-        <w:shd w:val="clear" w:color="auto" w:fill="FFFFFF"/>
-        <w:spacing w:before="225" w:after="75" w:line="240" w:lineRule="auto"/>
-        <w:textAlignment w:val="baseline"/>
-        <w:outlineLvl w:val="2"/>
-        <w:rPr>
-          <w:rFonts w:ascii="Arial" w:eastAsia="Times New Roman" w:hAnsi="Arial" w:cs="Arial"/>
-          <w:b/>
-          <w:bCs/>
-          <w:color w:val="2E3D49"/>
-          <w:sz w:val="27"/>
-          <w:szCs w:val="27"/>
-          <w:lang w:val="en-US" w:eastAsia="pt-BR"/>
-        </w:rPr>
-      </w:pPr>
-      <w:r>
-        <w:rPr>
-          <w:rFonts w:ascii="Arial" w:eastAsia="Times New Roman" w:hAnsi="Arial" w:cs="Arial"/>
-          <w:b/>
-          <w:bCs/>
-          <w:color w:val="2E3D49"/>
-          <w:sz w:val="27"/>
-          <w:szCs w:val="27"/>
-          <w:lang w:val="en-US" w:eastAsia="pt-BR"/>
-        </w:rPr>
-        <w:t>Improve the Q-Learning Driving Agent</w:t>
-      </w:r>
-    </w:p>
-    <w:p>
-      <w:pPr>
-        <w:shd w:val="clear" w:color="auto" w:fill="FFFFFF"/>
-        <w:spacing w:after="0" w:line="383" w:lineRule="atLeast"/>
-        <w:textAlignment w:val="baseline"/>
-        <w:rPr>
-          <w:rFonts w:ascii="Arial" w:eastAsia="Times New Roman" w:hAnsi="Arial" w:cs="Arial"/>
-          <w:color w:val="4F4F4F"/>
-          <w:sz w:val="23"/>
-          <w:szCs w:val="23"/>
-          <w:lang w:eastAsia="pt-BR"/>
-        </w:rPr>
-      </w:pPr>
-      <w:r>
-        <w:rPr>
-          <w:rFonts w:ascii="Arial" w:eastAsia="Times New Roman" w:hAnsi="Arial" w:cs="Arial"/>
-          <w:color w:val="4F4F4F"/>
-          <w:sz w:val="23"/>
-          <w:szCs w:val="23"/>
-          <w:lang w:val="en-US" w:eastAsia="pt-BR"/>
-        </w:rPr>
-        <w:t>Your final task for this project is to enhance your driving agent so that, after sufficient training, the </w:t>
-      </w:r>
-      <w:r>
-        <w:rPr>
-          <w:rFonts w:ascii="inherit" w:eastAsia="Times New Roman" w:hAnsi="inherit" w:cs="Arial"/>
-          <w:b/>
-          <w:bCs/>
-          <w:color w:val="4F4F4F"/>
-          <w:sz w:val="23"/>
-          <w:szCs w:val="23"/>
-          <w:bdr w:val="none" w:sz="0" w:space="0" w:color="auto" w:frame="1"/>
-          <w:lang w:val="en-US" w:eastAsia="pt-BR"/>
-        </w:rPr>
-        <w:t>smartcab</w:t>
-      </w:r>
-      <w:r>
-        <w:rPr>
-          <w:rFonts w:ascii="Arial" w:eastAsia="Times New Roman" w:hAnsi="Arial" w:cs="Arial"/>
-          <w:color w:val="4F4F4F"/>
-          <w:sz w:val="23"/>
-          <w:szCs w:val="23"/>
-          <w:lang w:val="en-US" w:eastAsia="pt-BR"/>
-        </w:rPr>
-        <w:t> is able to reach the destination within the allotted time safely and efficiently. Parameters in the Q-Learning algorithm, such as the learning rate (</w:t>
+        <w:t>time safely and efficiently. Parameters in the Q-Learning algorithm, such as the learning rate (</w:t>
       </w:r>
       <w:r>
         <w:rPr>
@@ -1202,6 +1121,7 @@
         </w:rPr>
         <w:t>Set the number of trials, </w:t>
       </w:r>
+      <w:proofErr w:type="spellStart"/>
       <w:r>
         <w:rPr>
           <w:rFonts w:ascii="Lucida Console" w:eastAsia="Times New Roman" w:hAnsi="Lucida Console" w:cs="Courier New"/>
@@ -1214,6 +1134,7 @@
         </w:rPr>
         <w:t>n_trials</w:t>
       </w:r>
+      <w:proofErr w:type="spellEnd"/>
       <w:r>
         <w:rPr>
           <w:rFonts w:ascii="inherit" w:eastAsia="Times New Roman" w:hAnsi="inherit" w:cs="Arial"/>
@@ -1253,6 +1174,7 @@
         </w:rPr>
         <w:t>Run the simulation with the deadline enforcement </w:t>
       </w:r>
+      <w:proofErr w:type="spellStart"/>
       <w:r>
         <w:rPr>
           <w:rFonts w:ascii="Lucida Console" w:eastAsia="Times New Roman" w:hAnsi="Lucida Console" w:cs="Courier New"/>
@@ -1273,7 +1195,18 @@
           <w:szCs w:val="23"/>
           <w:lang w:val="en-US" w:eastAsia="pt-BR"/>
         </w:rPr>
-        <w:t xml:space="preserve">set </w:t>
+        <w:t>set</w:t>
+      </w:r>
+      <w:proofErr w:type="spellEnd"/>
+      <w:r>
+        <w:rPr>
+          <w:rFonts w:ascii="inherit" w:eastAsia="Times New Roman" w:hAnsi="inherit" w:cs="Arial"/>
+          <w:color w:val="4F4F4F"/>
+          <w:sz w:val="23"/>
+          <w:szCs w:val="23"/>
+          <w:lang w:val="en-US" w:eastAsia="pt-BR"/>
+        </w:rPr>
+        <w:t xml:space="preserve"> </w:t>
       </w:r>
       <w:proofErr w:type="gramStart"/>
       <w:r>
@@ -1319,6 +1252,7 @@
         </w:rPr>
         <w:t> (you will need to reduce the update delay </w:t>
       </w:r>
+      <w:proofErr w:type="spellStart"/>
       <w:r>
         <w:rPr>
           <w:rFonts w:ascii="Lucida Console" w:eastAsia="Times New Roman" w:hAnsi="Lucida Console" w:cs="Courier New"/>
@@ -1339,7 +1273,18 @@
           <w:szCs w:val="23"/>
           <w:lang w:val="en-US" w:eastAsia="pt-BR"/>
         </w:rPr>
-        <w:t>and set the </w:t>
+        <w:t>and</w:t>
+      </w:r>
+      <w:proofErr w:type="spellEnd"/>
+      <w:r>
+        <w:rPr>
+          <w:rFonts w:ascii="inherit" w:eastAsia="Times New Roman" w:hAnsi="inherit" w:cs="Arial"/>
+          <w:color w:val="4F4F4F"/>
+          <w:sz w:val="23"/>
+          <w:szCs w:val="23"/>
+          <w:lang w:val="en-US" w:eastAsia="pt-BR"/>
+        </w:rPr>
+        <w:t xml:space="preserve"> set the </w:t>
       </w:r>
       <w:r>
         <w:rPr>
@@ -1414,6 +1359,7 @@
         </w:rPr>
         <w:t>Observe the driving agent’s learning and </w:t>
       </w:r>
+      <w:proofErr w:type="spellStart"/>
       <w:r>
         <w:rPr>
           <w:rFonts w:ascii="inherit" w:eastAsia="Times New Roman" w:hAnsi="inherit" w:cs="Arial"/>
@@ -1427,6 +1373,7 @@
         </w:rPr>
         <w:t>smartcab’s</w:t>
       </w:r>
+      <w:proofErr w:type="spellEnd"/>
       <w:r>
         <w:rPr>
           <w:rFonts w:ascii="inherit" w:eastAsia="Times New Roman" w:hAnsi="inherit" w:cs="Arial"/>
@@ -1601,8 +1548,6 @@
           <w:lang w:val="en-US"/>
         </w:rPr>
       </w:pPr>
-      <w:bookmarkStart w:id="0" w:name="_GoBack"/>
-      <w:bookmarkEnd w:id="0"/>
     </w:p>
     <w:sectPr>
       <w:pgSz w:w="11906" w:h="16838"/>

</xml_diff>

<commit_message>
Finish exercises and create PDF
</commit_message>
<xml_diff>
--- a/report.docx
+++ b/report.docx
@@ -471,8 +471,6 @@
           <w:lang w:val="en-US" w:eastAsia="pt-BR"/>
         </w:rPr>
       </w:pPr>
-      <w:bookmarkStart w:id="0" w:name="_GoBack"/>
-      <w:bookmarkEnd w:id="0"/>
       <w:r>
         <w:rPr>
           <w:rFonts w:ascii="inherit" w:eastAsia="Times New Roman" w:hAnsi="inherit" w:cs="Arial"/>
@@ -653,30 +651,139 @@
     <w:p>
       <w:pPr>
         <w:shd w:val="clear" w:color="auto" w:fill="FFFFFF"/>
-        <w:spacing w:before="225" w:after="75" w:line="240" w:lineRule="auto"/>
+        <w:spacing w:after="0" w:line="383" w:lineRule="atLeast"/>
         <w:textAlignment w:val="baseline"/>
-        <w:outlineLvl w:val="2"/>
-        <w:rPr>
-          <w:rFonts w:ascii="Arial" w:eastAsia="Times New Roman" w:hAnsi="Arial" w:cs="Arial"/>
+        <w:rPr>
+          <w:rFonts w:ascii="inherit" w:eastAsia="Times New Roman" w:hAnsi="inherit" w:cs="Arial"/>
+          <w:i/>
+          <w:iCs/>
+          <w:color w:val="4F4F4F"/>
+          <w:sz w:val="23"/>
+          <w:szCs w:val="23"/>
+          <w:bdr w:val="none" w:sz="0" w:space="0" w:color="auto" w:frame="1"/>
+          <w:lang w:val="en-US" w:eastAsia="pt-BR"/>
+        </w:rPr>
+      </w:pPr>
+      <w:bookmarkStart w:id="0" w:name="_GoBack"/>
+      <w:bookmarkEnd w:id="0"/>
+      <w:r>
+        <w:rPr>
+          <w:rFonts w:ascii="inherit" w:eastAsia="Times New Roman" w:hAnsi="inherit" w:cs="Arial"/>
           <w:b/>
           <w:bCs/>
-          <w:color w:val="2E3D49"/>
-          <w:sz w:val="27"/>
-          <w:szCs w:val="27"/>
-          <w:lang w:val="en-US" w:eastAsia="pt-BR"/>
-        </w:rPr>
-      </w:pPr>
+          <w:i/>
+          <w:iCs/>
+          <w:color w:val="4F4F4F"/>
+          <w:sz w:val="23"/>
+          <w:szCs w:val="23"/>
+          <w:bdr w:val="none" w:sz="0" w:space="0" w:color="auto" w:frame="1"/>
+          <w:lang w:val="en-US" w:eastAsia="pt-BR"/>
+        </w:rPr>
+        <w:t>QUESTION:</w:t>
+      </w:r>
       <w:r>
         <w:rPr>
           <w:rFonts w:ascii="Arial" w:eastAsia="Times New Roman" w:hAnsi="Arial" w:cs="Arial"/>
-          <w:b/>
-          <w:bCs/>
-          <w:color w:val="2E3D49"/>
-          <w:sz w:val="27"/>
-          <w:szCs w:val="27"/>
-          <w:lang w:val="en-US" w:eastAsia="pt-BR"/>
-        </w:rPr>
-        <w:t>Improve the Q-Learning Driving Agent</w:t>
+          <w:color w:val="4F4F4F"/>
+          <w:sz w:val="23"/>
+          <w:szCs w:val="23"/>
+          <w:lang w:val="en-US" w:eastAsia="pt-BR"/>
+        </w:rPr>
+        <w:t> </w:t>
+      </w:r>
+      <w:r>
+        <w:rPr>
+          <w:rFonts w:ascii="inherit" w:eastAsia="Times New Roman" w:hAnsi="inherit" w:cs="Arial"/>
+          <w:i/>
+          <w:iCs/>
+          <w:color w:val="4F4F4F"/>
+          <w:sz w:val="23"/>
+          <w:szCs w:val="23"/>
+          <w:bdr w:val="none" w:sz="0" w:space="0" w:color="auto" w:frame="1"/>
+          <w:lang w:val="en-US" w:eastAsia="pt-BR"/>
+        </w:rPr>
+        <w:t>Report the different values for the parameters tuned in your basic implementation of Q-Learning. For which set of parameters does the agent perform best? How well does the final driving agent perform?</w:t>
+      </w:r>
+    </w:p>
+    <w:p>
+      <w:pPr>
+        <w:rPr>
+          <w:lang w:val="en-US" w:eastAsia="pt-BR"/>
+        </w:rPr>
+      </w:pPr>
+      <w:r>
+        <w:rPr>
+          <w:lang w:val="en-US" w:eastAsia="pt-BR"/>
+        </w:rPr>
+        <w:t>The final agent is performing very well and it will perform very well for several parameters.</w:t>
+      </w:r>
+    </w:p>
+    <w:p>
+      <w:pPr>
+        <w:rPr>
+          <w:lang w:val="en-US" w:eastAsia="pt-BR"/>
+        </w:rPr>
+      </w:pPr>
+      <w:r>
+        <w:rPr>
+          <w:lang w:val="en-US" w:eastAsia="pt-BR"/>
+        </w:rPr>
+        <w:t>Analyzing the parameters:</w:t>
+      </w:r>
+    </w:p>
+    <w:p>
+      <w:pPr>
+        <w:pStyle w:val="PargrafodaLista"/>
+        <w:numPr>
+          <w:ilvl w:val="0"/>
+          <w:numId w:val="2"/>
+        </w:numPr>
+        <w:rPr>
+          <w:lang w:val="en-US" w:eastAsia="pt-BR"/>
+        </w:rPr>
+      </w:pPr>
+      <w:r>
+        <w:rPr>
+          <w:lang w:val="en-US" w:eastAsia="pt-BR"/>
+        </w:rPr>
+        <w:t>Alpha: since the Q is starting as 0, for any alpha between 0 and 1 if the reward is negative it will never be done again (unless by random), so value of alpha is really irrelevant.</w:t>
+      </w:r>
+    </w:p>
+    <w:p>
+      <w:pPr>
+        <w:pStyle w:val="PargrafodaLista"/>
+        <w:numPr>
+          <w:ilvl w:val="0"/>
+          <w:numId w:val="2"/>
+        </w:numPr>
+        <w:rPr>
+          <w:lang w:val="en-US" w:eastAsia="pt-BR"/>
+        </w:rPr>
+      </w:pPr>
+      <w:r>
+        <w:rPr>
+          <w:lang w:val="en-US" w:eastAsia="pt-BR"/>
+        </w:rPr>
+        <w:lastRenderedPageBreak/>
+        <w:t>Gamma: is applied for the future Q, but as mentioned above the main value here is the reward, we could set the gamma to 0. In most of the cases the future Q will be 0 (since the case is 0 any way).</w:t>
+      </w:r>
+    </w:p>
+    <w:p>
+      <w:pPr>
+        <w:pStyle w:val="PargrafodaLista"/>
+        <w:numPr>
+          <w:ilvl w:val="0"/>
+          <w:numId w:val="2"/>
+        </w:numPr>
+        <w:rPr>
+          <w:lang w:val="en-US" w:eastAsia="pt-BR"/>
+        </w:rPr>
+      </w:pPr>
+      <w:r>
+        <w:rPr>
+          <w:lang w:val="en-US" w:eastAsia="pt-BR"/>
+        </w:rPr>
+        <w:t>Epsilon: Since we are testing all the movements before choosing to stop (what is 0 reward), having random moves is in fact worse. We only move when we know it is good to move, random moves are terrible for the algorithm, so in this case the best is epsilon 0.</w:t>
       </w:r>
     </w:p>
     <w:p>
@@ -689,34 +796,24 @@
           <w:color w:val="4F4F4F"/>
           <w:sz w:val="23"/>
           <w:szCs w:val="23"/>
-          <w:lang w:eastAsia="pt-BR"/>
-        </w:rPr>
-      </w:pPr>
-      <w:r>
-        <w:rPr>
-          <w:rFonts w:ascii="Arial" w:eastAsia="Times New Roman" w:hAnsi="Arial" w:cs="Arial"/>
-          <w:color w:val="4F4F4F"/>
-          <w:sz w:val="23"/>
-          <w:szCs w:val="23"/>
-          <w:lang w:val="en-US" w:eastAsia="pt-BR"/>
-        </w:rPr>
-        <w:t>Your final task for this project is to enhance your driving agent so that, after sufficient training, the </w:t>
-      </w:r>
-      <w:proofErr w:type="spellStart"/>
+          <w:lang w:val="en-US" w:eastAsia="pt-BR"/>
+        </w:rPr>
+      </w:pPr>
       <w:r>
         <w:rPr>
           <w:rFonts w:ascii="inherit" w:eastAsia="Times New Roman" w:hAnsi="inherit" w:cs="Arial"/>
           <w:b/>
           <w:bCs/>
-          <w:color w:val="4F4F4F"/>
-          <w:sz w:val="23"/>
-          <w:szCs w:val="23"/>
-          <w:bdr w:val="none" w:sz="0" w:space="0" w:color="auto" w:frame="1"/>
-          <w:lang w:val="en-US" w:eastAsia="pt-BR"/>
-        </w:rPr>
-        <w:t>smartcab</w:t>
-      </w:r>
-      <w:proofErr w:type="spellEnd"/>
+          <w:i/>
+          <w:iCs/>
+          <w:color w:val="4F4F4F"/>
+          <w:sz w:val="23"/>
+          <w:szCs w:val="23"/>
+          <w:bdr w:val="none" w:sz="0" w:space="0" w:color="auto" w:frame="1"/>
+          <w:lang w:val="en-US" w:eastAsia="pt-BR"/>
+        </w:rPr>
+        <w:t>QUESTION:</w:t>
+      </w:r>
       <w:r>
         <w:rPr>
           <w:rFonts w:ascii="Arial" w:eastAsia="Times New Roman" w:hAnsi="Arial" w:cs="Arial"/>
@@ -725,688 +822,41 @@
           <w:szCs w:val="23"/>
           <w:lang w:val="en-US" w:eastAsia="pt-BR"/>
         </w:rPr>
-        <w:t> is able to reach the destination within the allotted time safely and efficiently. Parameters in the Q-Learning algorithm, such as the learning rate (</w:t>
-      </w:r>
-      <w:r>
-        <w:rPr>
-          <w:rFonts w:ascii="Lucida Console" w:eastAsia="Times New Roman" w:hAnsi="Lucida Console" w:cs="Courier New"/>
-          <w:color w:val="C7254E"/>
-          <w:sz w:val="20"/>
-          <w:szCs w:val="20"/>
-          <w:bdr w:val="none" w:sz="0" w:space="0" w:color="auto" w:frame="1"/>
-          <w:shd w:val="clear" w:color="auto" w:fill="F9F2F4"/>
-          <w:lang w:val="en-US" w:eastAsia="pt-BR"/>
-        </w:rPr>
-        <w:t>alpha</w:t>
-      </w:r>
-      <w:r>
-        <w:rPr>
-          <w:rFonts w:ascii="Arial" w:eastAsia="Times New Roman" w:hAnsi="Arial" w:cs="Arial"/>
-          <w:color w:val="4F4F4F"/>
-          <w:sz w:val="23"/>
-          <w:szCs w:val="23"/>
-          <w:lang w:val="en-US" w:eastAsia="pt-BR"/>
-        </w:rPr>
-        <w:t>), the discount factor (</w:t>
-      </w:r>
-      <w:r>
-        <w:rPr>
-          <w:rFonts w:ascii="Lucida Console" w:eastAsia="Times New Roman" w:hAnsi="Lucida Console" w:cs="Courier New"/>
-          <w:color w:val="C7254E"/>
-          <w:sz w:val="20"/>
-          <w:szCs w:val="20"/>
-          <w:bdr w:val="none" w:sz="0" w:space="0" w:color="auto" w:frame="1"/>
-          <w:shd w:val="clear" w:color="auto" w:fill="F9F2F4"/>
-          <w:lang w:val="en-US" w:eastAsia="pt-BR"/>
-        </w:rPr>
-        <w:t>gamma</w:t>
-      </w:r>
-      <w:r>
-        <w:rPr>
-          <w:rFonts w:ascii="Arial" w:eastAsia="Times New Roman" w:hAnsi="Arial" w:cs="Arial"/>
-          <w:color w:val="4F4F4F"/>
-          <w:sz w:val="23"/>
-          <w:szCs w:val="23"/>
-          <w:lang w:val="en-US" w:eastAsia="pt-BR"/>
-        </w:rPr>
-        <w:t>) and the exploration rate (</w:t>
-      </w:r>
-      <w:r>
-        <w:rPr>
-          <w:rFonts w:ascii="Lucida Console" w:eastAsia="Times New Roman" w:hAnsi="Lucida Console" w:cs="Courier New"/>
-          <w:color w:val="C7254E"/>
-          <w:sz w:val="20"/>
-          <w:szCs w:val="20"/>
-          <w:bdr w:val="none" w:sz="0" w:space="0" w:color="auto" w:frame="1"/>
-          <w:shd w:val="clear" w:color="auto" w:fill="F9F2F4"/>
-          <w:lang w:val="en-US" w:eastAsia="pt-BR"/>
-        </w:rPr>
-        <w:t>epsilon</w:t>
-      </w:r>
-      <w:r>
-        <w:rPr>
-          <w:rFonts w:ascii="Arial" w:eastAsia="Times New Roman" w:hAnsi="Arial" w:cs="Arial"/>
-          <w:color w:val="4F4F4F"/>
-          <w:sz w:val="23"/>
-          <w:szCs w:val="23"/>
-          <w:lang w:val="en-US" w:eastAsia="pt-BR"/>
-        </w:rPr>
-        <w:t xml:space="preserve">) all contribute to the driving agent’s ability to learn the best action for each state. </w:t>
-      </w:r>
-      <w:proofErr w:type="spellStart"/>
-      <w:r>
-        <w:rPr>
-          <w:rFonts w:ascii="Arial" w:eastAsia="Times New Roman" w:hAnsi="Arial" w:cs="Arial"/>
-          <w:color w:val="4F4F4F"/>
-          <w:sz w:val="23"/>
-          <w:szCs w:val="23"/>
-          <w:lang w:eastAsia="pt-BR"/>
-        </w:rPr>
-        <w:t>To</w:t>
-      </w:r>
-      <w:proofErr w:type="spellEnd"/>
-      <w:r>
-        <w:rPr>
-          <w:rFonts w:ascii="Arial" w:eastAsia="Times New Roman" w:hAnsi="Arial" w:cs="Arial"/>
-          <w:color w:val="4F4F4F"/>
-          <w:sz w:val="23"/>
-          <w:szCs w:val="23"/>
-          <w:lang w:eastAsia="pt-BR"/>
-        </w:rPr>
-        <w:t xml:space="preserve"> improve </w:t>
-      </w:r>
-      <w:proofErr w:type="spellStart"/>
-      <w:r>
-        <w:rPr>
-          <w:rFonts w:ascii="Arial" w:eastAsia="Times New Roman" w:hAnsi="Arial" w:cs="Arial"/>
-          <w:color w:val="4F4F4F"/>
-          <w:sz w:val="23"/>
-          <w:szCs w:val="23"/>
-          <w:lang w:eastAsia="pt-BR"/>
-        </w:rPr>
-        <w:t>on</w:t>
-      </w:r>
-      <w:proofErr w:type="spellEnd"/>
-      <w:r>
-        <w:rPr>
-          <w:rFonts w:ascii="Arial" w:eastAsia="Times New Roman" w:hAnsi="Arial" w:cs="Arial"/>
-          <w:color w:val="4F4F4F"/>
-          <w:sz w:val="23"/>
-          <w:szCs w:val="23"/>
-          <w:lang w:eastAsia="pt-BR"/>
-        </w:rPr>
-        <w:t xml:space="preserve"> </w:t>
-      </w:r>
-      <w:proofErr w:type="spellStart"/>
-      <w:r>
-        <w:rPr>
-          <w:rFonts w:ascii="Arial" w:eastAsia="Times New Roman" w:hAnsi="Arial" w:cs="Arial"/>
-          <w:color w:val="4F4F4F"/>
-          <w:sz w:val="23"/>
-          <w:szCs w:val="23"/>
-          <w:lang w:eastAsia="pt-BR"/>
-        </w:rPr>
-        <w:t>the</w:t>
-      </w:r>
-      <w:proofErr w:type="spellEnd"/>
-      <w:r>
-        <w:rPr>
-          <w:rFonts w:ascii="Arial" w:eastAsia="Times New Roman" w:hAnsi="Arial" w:cs="Arial"/>
-          <w:color w:val="4F4F4F"/>
-          <w:sz w:val="23"/>
-          <w:szCs w:val="23"/>
-          <w:lang w:eastAsia="pt-BR"/>
-        </w:rPr>
-        <w:t xml:space="preserve"> </w:t>
-      </w:r>
-      <w:proofErr w:type="spellStart"/>
-      <w:r>
-        <w:rPr>
-          <w:rFonts w:ascii="Arial" w:eastAsia="Times New Roman" w:hAnsi="Arial" w:cs="Arial"/>
-          <w:color w:val="4F4F4F"/>
-          <w:sz w:val="23"/>
-          <w:szCs w:val="23"/>
-          <w:lang w:eastAsia="pt-BR"/>
-        </w:rPr>
-        <w:t>success</w:t>
-      </w:r>
-      <w:proofErr w:type="spellEnd"/>
-      <w:r>
-        <w:rPr>
-          <w:rFonts w:ascii="Arial" w:eastAsia="Times New Roman" w:hAnsi="Arial" w:cs="Arial"/>
-          <w:color w:val="4F4F4F"/>
-          <w:sz w:val="23"/>
-          <w:szCs w:val="23"/>
-          <w:lang w:eastAsia="pt-BR"/>
-        </w:rPr>
-        <w:t xml:space="preserve"> </w:t>
-      </w:r>
-      <w:proofErr w:type="spellStart"/>
-      <w:r>
-        <w:rPr>
-          <w:rFonts w:ascii="Arial" w:eastAsia="Times New Roman" w:hAnsi="Arial" w:cs="Arial"/>
-          <w:color w:val="4F4F4F"/>
-          <w:sz w:val="23"/>
-          <w:szCs w:val="23"/>
-          <w:lang w:eastAsia="pt-BR"/>
-        </w:rPr>
-        <w:t>of</w:t>
-      </w:r>
-      <w:proofErr w:type="spellEnd"/>
-      <w:r>
-        <w:rPr>
-          <w:rFonts w:ascii="Arial" w:eastAsia="Times New Roman" w:hAnsi="Arial" w:cs="Arial"/>
-          <w:color w:val="4F4F4F"/>
-          <w:sz w:val="23"/>
-          <w:szCs w:val="23"/>
-          <w:lang w:eastAsia="pt-BR"/>
-        </w:rPr>
-        <w:t xml:space="preserve"> </w:t>
-      </w:r>
-      <w:proofErr w:type="spellStart"/>
-      <w:r>
-        <w:rPr>
-          <w:rFonts w:ascii="Arial" w:eastAsia="Times New Roman" w:hAnsi="Arial" w:cs="Arial"/>
-          <w:color w:val="4F4F4F"/>
-          <w:sz w:val="23"/>
-          <w:szCs w:val="23"/>
-          <w:lang w:eastAsia="pt-BR"/>
-        </w:rPr>
-        <w:t>your</w:t>
-      </w:r>
-      <w:proofErr w:type="spellEnd"/>
-      <w:r>
-        <w:rPr>
-          <w:rFonts w:ascii="Arial" w:eastAsia="Times New Roman" w:hAnsi="Arial" w:cs="Arial"/>
-          <w:color w:val="4F4F4F"/>
-          <w:sz w:val="23"/>
-          <w:szCs w:val="23"/>
-          <w:lang w:eastAsia="pt-BR"/>
-        </w:rPr>
         <w:t> </w:t>
       </w:r>
-      <w:proofErr w:type="spellStart"/>
       <w:r>
         <w:rPr>
           <w:rFonts w:ascii="inherit" w:eastAsia="Times New Roman" w:hAnsi="inherit" w:cs="Arial"/>
-          <w:b/>
-          <w:bCs/>
-          <w:color w:val="4F4F4F"/>
-          <w:sz w:val="23"/>
-          <w:szCs w:val="23"/>
-          <w:bdr w:val="none" w:sz="0" w:space="0" w:color="auto" w:frame="1"/>
-          <w:lang w:eastAsia="pt-BR"/>
-        </w:rPr>
-        <w:t>smartcab</w:t>
-      </w:r>
-      <w:proofErr w:type="spellEnd"/>
-      <w:r>
-        <w:rPr>
-          <w:rFonts w:ascii="Arial" w:eastAsia="Times New Roman" w:hAnsi="Arial" w:cs="Arial"/>
-          <w:color w:val="4F4F4F"/>
-          <w:sz w:val="23"/>
-          <w:szCs w:val="23"/>
-          <w:lang w:eastAsia="pt-BR"/>
-        </w:rPr>
-        <w:t>:</w:t>
+          <w:i/>
+          <w:iCs/>
+          <w:color w:val="4F4F4F"/>
+          <w:sz w:val="23"/>
+          <w:szCs w:val="23"/>
+          <w:bdr w:val="none" w:sz="0" w:space="0" w:color="auto" w:frame="1"/>
+          <w:lang w:val="en-US" w:eastAsia="pt-BR"/>
+        </w:rPr>
+        <w:t>Does your agent get close to finding an optimal policy, i.e. reach the destination in the minimum possible time, and not incur any penalties? How would you describe an optimal policy for this problem?</w:t>
       </w:r>
     </w:p>
     <w:p>
       <w:pPr>
-        <w:numPr>
-          <w:ilvl w:val="0"/>
-          <w:numId w:val="1"/>
-        </w:numPr>
-        <w:shd w:val="clear" w:color="auto" w:fill="FFFFFF"/>
-        <w:spacing w:after="0" w:line="383" w:lineRule="atLeast"/>
-        <w:ind w:left="0"/>
-        <w:textAlignment w:val="baseline"/>
-        <w:rPr>
-          <w:rFonts w:ascii="inherit" w:eastAsia="Times New Roman" w:hAnsi="inherit" w:cs="Arial"/>
-          <w:color w:val="4F4F4F"/>
-          <w:sz w:val="23"/>
-          <w:szCs w:val="23"/>
-          <w:lang w:val="en-US" w:eastAsia="pt-BR"/>
-        </w:rPr>
-      </w:pPr>
-      <w:r>
-        <w:rPr>
-          <w:rFonts w:ascii="inherit" w:eastAsia="Times New Roman" w:hAnsi="inherit" w:cs="Arial"/>
-          <w:color w:val="4F4F4F"/>
-          <w:sz w:val="23"/>
-          <w:szCs w:val="23"/>
-          <w:lang w:val="en-US" w:eastAsia="pt-BR"/>
-        </w:rPr>
-        <w:t>Set the number of trials, </w:t>
-      </w:r>
-      <w:proofErr w:type="spellStart"/>
-      <w:r>
-        <w:rPr>
-          <w:rFonts w:ascii="Lucida Console" w:eastAsia="Times New Roman" w:hAnsi="Lucida Console" w:cs="Courier New"/>
-          <w:color w:val="C7254E"/>
-          <w:sz w:val="20"/>
-          <w:szCs w:val="20"/>
-          <w:bdr w:val="none" w:sz="0" w:space="0" w:color="auto" w:frame="1"/>
-          <w:shd w:val="clear" w:color="auto" w:fill="F9F2F4"/>
-          <w:lang w:val="en-US" w:eastAsia="pt-BR"/>
-        </w:rPr>
-        <w:t>n_trials</w:t>
-      </w:r>
-      <w:proofErr w:type="spellEnd"/>
-      <w:r>
-        <w:rPr>
-          <w:rFonts w:ascii="inherit" w:eastAsia="Times New Roman" w:hAnsi="inherit" w:cs="Arial"/>
-          <w:color w:val="4F4F4F"/>
-          <w:sz w:val="23"/>
-          <w:szCs w:val="23"/>
-          <w:lang w:val="en-US" w:eastAsia="pt-BR"/>
-        </w:rPr>
-        <w:t>, in the simulation to 100.</w:t>
-      </w:r>
-    </w:p>
-    <w:p>
-      <w:pPr>
-        <w:numPr>
-          <w:ilvl w:val="0"/>
-          <w:numId w:val="1"/>
-        </w:numPr>
-        <w:shd w:val="clear" w:color="auto" w:fill="FFFFFF"/>
-        <w:spacing w:after="0" w:line="383" w:lineRule="atLeast"/>
-        <w:ind w:left="0"/>
-        <w:textAlignment w:val="baseline"/>
-        <w:rPr>
-          <w:rFonts w:ascii="inherit" w:eastAsia="Times New Roman" w:hAnsi="inherit" w:cs="Arial"/>
-          <w:color w:val="4F4F4F"/>
-          <w:sz w:val="23"/>
-          <w:szCs w:val="23"/>
-          <w:lang w:val="en-US" w:eastAsia="pt-BR"/>
-        </w:rPr>
-      </w:pPr>
-      <w:r>
-        <w:rPr>
-          <w:rFonts w:ascii="inherit" w:eastAsia="Times New Roman" w:hAnsi="inherit" w:cs="Arial"/>
-          <w:color w:val="4F4F4F"/>
-          <w:sz w:val="23"/>
-          <w:szCs w:val="23"/>
-          <w:lang w:val="en-US" w:eastAsia="pt-BR"/>
-        </w:rPr>
-        <w:lastRenderedPageBreak/>
-        <w:t>Run the simulation with the deadline enforcement </w:t>
-      </w:r>
-      <w:proofErr w:type="spellStart"/>
-      <w:r>
-        <w:rPr>
-          <w:rFonts w:ascii="Lucida Console" w:eastAsia="Times New Roman" w:hAnsi="Lucida Console" w:cs="Courier New"/>
-          <w:color w:val="C7254E"/>
-          <w:sz w:val="20"/>
-          <w:szCs w:val="20"/>
-          <w:bdr w:val="none" w:sz="0" w:space="0" w:color="auto" w:frame="1"/>
-          <w:shd w:val="clear" w:color="auto" w:fill="F9F2F4"/>
-          <w:lang w:val="en-US" w:eastAsia="pt-BR"/>
-        </w:rPr>
-        <w:t>enforce_deadline</w:t>
-      </w:r>
-      <w:r>
-        <w:rPr>
-          <w:rFonts w:ascii="inherit" w:eastAsia="Times New Roman" w:hAnsi="inherit" w:cs="Arial"/>
-          <w:color w:val="4F4F4F"/>
-          <w:sz w:val="23"/>
-          <w:szCs w:val="23"/>
-          <w:lang w:val="en-US" w:eastAsia="pt-BR"/>
-        </w:rPr>
-        <w:t>set</w:t>
-      </w:r>
-      <w:proofErr w:type="spellEnd"/>
-      <w:r>
-        <w:rPr>
-          <w:rFonts w:ascii="inherit" w:eastAsia="Times New Roman" w:hAnsi="inherit" w:cs="Arial"/>
-          <w:color w:val="4F4F4F"/>
-          <w:sz w:val="23"/>
-          <w:szCs w:val="23"/>
-          <w:lang w:val="en-US" w:eastAsia="pt-BR"/>
-        </w:rPr>
-        <w:t xml:space="preserve"> </w:t>
-      </w:r>
-      <w:proofErr w:type="gramStart"/>
-      <w:r>
-        <w:rPr>
-          <w:rFonts w:ascii="inherit" w:eastAsia="Times New Roman" w:hAnsi="inherit" w:cs="Arial"/>
-          <w:color w:val="4F4F4F"/>
-          <w:sz w:val="23"/>
-          <w:szCs w:val="23"/>
-          <w:lang w:val="en-US" w:eastAsia="pt-BR"/>
-        </w:rPr>
-        <w:t>to</w:t>
-      </w:r>
-      <w:proofErr w:type="gramEnd"/>
-      <w:r>
-        <w:rPr>
-          <w:rFonts w:ascii="inherit" w:eastAsia="Times New Roman" w:hAnsi="inherit" w:cs="Arial"/>
-          <w:color w:val="4F4F4F"/>
-          <w:sz w:val="23"/>
-          <w:szCs w:val="23"/>
-          <w:lang w:val="en-US" w:eastAsia="pt-BR"/>
-        </w:rPr>
-        <w:t> </w:t>
-      </w:r>
-      <w:r>
-        <w:rPr>
-          <w:rFonts w:ascii="Lucida Console" w:eastAsia="Times New Roman" w:hAnsi="Lucida Console" w:cs="Courier New"/>
-          <w:color w:val="C7254E"/>
-          <w:sz w:val="20"/>
-          <w:szCs w:val="20"/>
-          <w:bdr w:val="none" w:sz="0" w:space="0" w:color="auto" w:frame="1"/>
-          <w:shd w:val="clear" w:color="auto" w:fill="F9F2F4"/>
-          <w:lang w:val="en-US" w:eastAsia="pt-BR"/>
-        </w:rPr>
-        <w:t>True</w:t>
-      </w:r>
-      <w:r>
-        <w:rPr>
-          <w:rFonts w:ascii="inherit" w:eastAsia="Times New Roman" w:hAnsi="inherit" w:cs="Arial"/>
-          <w:color w:val="4F4F4F"/>
-          <w:sz w:val="23"/>
-          <w:szCs w:val="23"/>
-          <w:lang w:val="en-US" w:eastAsia="pt-BR"/>
-        </w:rPr>
-        <w:t> (you will need to reduce the update delay </w:t>
-      </w:r>
-      <w:proofErr w:type="spellStart"/>
-      <w:r>
-        <w:rPr>
-          <w:rFonts w:ascii="Lucida Console" w:eastAsia="Times New Roman" w:hAnsi="Lucida Console" w:cs="Courier New"/>
-          <w:color w:val="C7254E"/>
-          <w:sz w:val="20"/>
-          <w:szCs w:val="20"/>
-          <w:bdr w:val="none" w:sz="0" w:space="0" w:color="auto" w:frame="1"/>
-          <w:shd w:val="clear" w:color="auto" w:fill="F9F2F4"/>
-          <w:lang w:val="en-US" w:eastAsia="pt-BR"/>
-        </w:rPr>
-        <w:t>update_delay</w:t>
-      </w:r>
-      <w:r>
-        <w:rPr>
-          <w:rFonts w:ascii="inherit" w:eastAsia="Times New Roman" w:hAnsi="inherit" w:cs="Arial"/>
-          <w:color w:val="4F4F4F"/>
-          <w:sz w:val="23"/>
-          <w:szCs w:val="23"/>
-          <w:lang w:val="en-US" w:eastAsia="pt-BR"/>
-        </w:rPr>
-        <w:t>and</w:t>
-      </w:r>
-      <w:proofErr w:type="spellEnd"/>
-      <w:r>
-        <w:rPr>
-          <w:rFonts w:ascii="inherit" w:eastAsia="Times New Roman" w:hAnsi="inherit" w:cs="Arial"/>
-          <w:color w:val="4F4F4F"/>
-          <w:sz w:val="23"/>
-          <w:szCs w:val="23"/>
-          <w:lang w:val="en-US" w:eastAsia="pt-BR"/>
-        </w:rPr>
-        <w:t xml:space="preserve"> set the </w:t>
-      </w:r>
-      <w:r>
-        <w:rPr>
-          <w:rFonts w:ascii="Lucida Console" w:eastAsia="Times New Roman" w:hAnsi="Lucida Console" w:cs="Courier New"/>
-          <w:color w:val="C7254E"/>
-          <w:sz w:val="20"/>
-          <w:szCs w:val="20"/>
-          <w:bdr w:val="none" w:sz="0" w:space="0" w:color="auto" w:frame="1"/>
-          <w:shd w:val="clear" w:color="auto" w:fill="F9F2F4"/>
-          <w:lang w:val="en-US" w:eastAsia="pt-BR"/>
-        </w:rPr>
-        <w:t>display</w:t>
-      </w:r>
-      <w:r>
-        <w:rPr>
-          <w:rFonts w:ascii="inherit" w:eastAsia="Times New Roman" w:hAnsi="inherit" w:cs="Arial"/>
-          <w:color w:val="4F4F4F"/>
-          <w:sz w:val="23"/>
-          <w:szCs w:val="23"/>
-          <w:lang w:val="en-US" w:eastAsia="pt-BR"/>
-        </w:rPr>
-        <w:t> to </w:t>
-      </w:r>
-      <w:r>
-        <w:rPr>
-          <w:rFonts w:ascii="Lucida Console" w:eastAsia="Times New Roman" w:hAnsi="Lucida Console" w:cs="Courier New"/>
-          <w:color w:val="C7254E"/>
-          <w:sz w:val="20"/>
-          <w:szCs w:val="20"/>
-          <w:bdr w:val="none" w:sz="0" w:space="0" w:color="auto" w:frame="1"/>
-          <w:shd w:val="clear" w:color="auto" w:fill="F9F2F4"/>
-          <w:lang w:val="en-US" w:eastAsia="pt-BR"/>
-        </w:rPr>
-        <w:t>False</w:t>
-      </w:r>
-      <w:r>
-        <w:rPr>
-          <w:rFonts w:ascii="inherit" w:eastAsia="Times New Roman" w:hAnsi="inherit" w:cs="Arial"/>
-          <w:color w:val="4F4F4F"/>
-          <w:sz w:val="23"/>
-          <w:szCs w:val="23"/>
-          <w:lang w:val="en-US" w:eastAsia="pt-BR"/>
-        </w:rPr>
-        <w:t>).</w:t>
-      </w:r>
-    </w:p>
-    <w:p>
-      <w:pPr>
-        <w:numPr>
-          <w:ilvl w:val="0"/>
-          <w:numId w:val="1"/>
-        </w:numPr>
-        <w:shd w:val="clear" w:color="auto" w:fill="FFFFFF"/>
-        <w:spacing w:after="0" w:line="383" w:lineRule="atLeast"/>
-        <w:ind w:left="0"/>
-        <w:textAlignment w:val="baseline"/>
-        <w:rPr>
-          <w:rFonts w:ascii="inherit" w:eastAsia="Times New Roman" w:hAnsi="inherit" w:cs="Arial"/>
-          <w:color w:val="4F4F4F"/>
-          <w:sz w:val="23"/>
-          <w:szCs w:val="23"/>
-          <w:lang w:val="en-US" w:eastAsia="pt-BR"/>
-        </w:rPr>
-      </w:pPr>
-      <w:r>
-        <w:rPr>
-          <w:rFonts w:ascii="inherit" w:eastAsia="Times New Roman" w:hAnsi="inherit" w:cs="Arial"/>
-          <w:color w:val="4F4F4F"/>
-          <w:sz w:val="23"/>
-          <w:szCs w:val="23"/>
-          <w:lang w:val="en-US" w:eastAsia="pt-BR"/>
-        </w:rPr>
-        <w:t>Observe the driving agent’s learning and </w:t>
-      </w:r>
-      <w:proofErr w:type="spellStart"/>
-      <w:r>
-        <w:rPr>
-          <w:rFonts w:ascii="inherit" w:eastAsia="Times New Roman" w:hAnsi="inherit" w:cs="Arial"/>
-          <w:b/>
-          <w:bCs/>
-          <w:color w:val="4F4F4F"/>
-          <w:sz w:val="23"/>
-          <w:szCs w:val="23"/>
-          <w:bdr w:val="none" w:sz="0" w:space="0" w:color="auto" w:frame="1"/>
-          <w:lang w:val="en-US" w:eastAsia="pt-BR"/>
-        </w:rPr>
-        <w:t>smartcab’s</w:t>
-      </w:r>
-      <w:proofErr w:type="spellEnd"/>
-      <w:r>
-        <w:rPr>
-          <w:rFonts w:ascii="inherit" w:eastAsia="Times New Roman" w:hAnsi="inherit" w:cs="Arial"/>
-          <w:color w:val="4F4F4F"/>
-          <w:sz w:val="23"/>
-          <w:szCs w:val="23"/>
-          <w:lang w:val="en-US" w:eastAsia="pt-BR"/>
-        </w:rPr>
-        <w:t> success rate, particularly during the later trials.</w:t>
-      </w:r>
-    </w:p>
-    <w:p>
-      <w:pPr>
-        <w:numPr>
-          <w:ilvl w:val="0"/>
-          <w:numId w:val="1"/>
-        </w:numPr>
-        <w:shd w:val="clear" w:color="auto" w:fill="FFFFFF"/>
-        <w:spacing w:after="0" w:line="383" w:lineRule="atLeast"/>
-        <w:ind w:left="0"/>
-        <w:textAlignment w:val="baseline"/>
-        <w:rPr>
-          <w:rFonts w:ascii="inherit" w:eastAsia="Times New Roman" w:hAnsi="inherit" w:cs="Arial"/>
-          <w:color w:val="4F4F4F"/>
-          <w:sz w:val="23"/>
-          <w:szCs w:val="23"/>
-          <w:lang w:val="en-US" w:eastAsia="pt-BR"/>
-        </w:rPr>
-      </w:pPr>
-      <w:r>
-        <w:rPr>
-          <w:rFonts w:ascii="inherit" w:eastAsia="Times New Roman" w:hAnsi="inherit" w:cs="Arial"/>
-          <w:color w:val="4F4F4F"/>
-          <w:sz w:val="23"/>
-          <w:szCs w:val="23"/>
-          <w:lang w:val="en-US" w:eastAsia="pt-BR"/>
-        </w:rPr>
-        <w:t>Adjust one or several of the above parameters and iterate this process.</w:t>
-      </w:r>
-    </w:p>
-    <w:p>
-      <w:pPr>
-        <w:shd w:val="clear" w:color="auto" w:fill="FFFFFF"/>
-        <w:spacing w:after="225" w:line="383" w:lineRule="atLeast"/>
-        <w:textAlignment w:val="baseline"/>
-        <w:rPr>
-          <w:rFonts w:ascii="Arial" w:eastAsia="Times New Roman" w:hAnsi="Arial" w:cs="Arial"/>
-          <w:color w:val="4F4F4F"/>
-          <w:sz w:val="23"/>
-          <w:szCs w:val="23"/>
-          <w:lang w:val="en-US" w:eastAsia="pt-BR"/>
-        </w:rPr>
-      </w:pPr>
-      <w:r>
-        <w:rPr>
-          <w:rFonts w:ascii="Arial" w:eastAsia="Times New Roman" w:hAnsi="Arial" w:cs="Arial"/>
-          <w:color w:val="4F4F4F"/>
-          <w:sz w:val="23"/>
-          <w:szCs w:val="23"/>
-          <w:lang w:val="en-US" w:eastAsia="pt-BR"/>
-        </w:rPr>
-        <w:t>This task is complete once you have arrived at what you determine is the best combination of parameters required for your driving agent to learn successfully.</w:t>
-      </w:r>
-    </w:p>
-    <w:p>
-      <w:pPr>
-        <w:shd w:val="clear" w:color="auto" w:fill="FFFFFF"/>
-        <w:spacing w:after="0" w:line="383" w:lineRule="atLeast"/>
-        <w:textAlignment w:val="baseline"/>
-        <w:rPr>
-          <w:rFonts w:ascii="Arial" w:eastAsia="Times New Roman" w:hAnsi="Arial" w:cs="Arial"/>
-          <w:color w:val="4F4F4F"/>
-          <w:sz w:val="23"/>
-          <w:szCs w:val="23"/>
-          <w:lang w:val="en-US" w:eastAsia="pt-BR"/>
-        </w:rPr>
-      </w:pPr>
-      <w:r>
-        <w:rPr>
-          <w:rFonts w:ascii="inherit" w:eastAsia="Times New Roman" w:hAnsi="inherit" w:cs="Arial"/>
-          <w:b/>
-          <w:bCs/>
-          <w:i/>
-          <w:iCs/>
-          <w:color w:val="4F4F4F"/>
-          <w:sz w:val="23"/>
-          <w:szCs w:val="23"/>
-          <w:bdr w:val="none" w:sz="0" w:space="0" w:color="auto" w:frame="1"/>
-          <w:lang w:val="en-US" w:eastAsia="pt-BR"/>
-        </w:rPr>
-        <w:t>QUESTION:</w:t>
-      </w:r>
-      <w:r>
-        <w:rPr>
-          <w:rFonts w:ascii="Arial" w:eastAsia="Times New Roman" w:hAnsi="Arial" w:cs="Arial"/>
-          <w:color w:val="4F4F4F"/>
-          <w:sz w:val="23"/>
-          <w:szCs w:val="23"/>
-          <w:lang w:val="en-US" w:eastAsia="pt-BR"/>
-        </w:rPr>
-        <w:t> </w:t>
-      </w:r>
-      <w:r>
-        <w:rPr>
-          <w:rFonts w:ascii="inherit" w:eastAsia="Times New Roman" w:hAnsi="inherit" w:cs="Arial"/>
-          <w:i/>
-          <w:iCs/>
-          <w:color w:val="4F4F4F"/>
-          <w:sz w:val="23"/>
-          <w:szCs w:val="23"/>
-          <w:bdr w:val="none" w:sz="0" w:space="0" w:color="auto" w:frame="1"/>
-          <w:lang w:val="en-US" w:eastAsia="pt-BR"/>
-        </w:rPr>
-        <w:t>Report the different values for the parameters tuned in your basic implementation of Q-Learning. For which set of parameters does the agent perform best? How well does the final driving agent perform?</w:t>
-      </w:r>
-    </w:p>
-    <w:p>
-      <w:pPr>
-        <w:shd w:val="clear" w:color="auto" w:fill="FFFFFF"/>
-        <w:spacing w:after="0" w:line="383" w:lineRule="atLeast"/>
-        <w:textAlignment w:val="baseline"/>
-        <w:rPr>
-          <w:rFonts w:ascii="Arial" w:eastAsia="Times New Roman" w:hAnsi="Arial" w:cs="Arial"/>
-          <w:color w:val="4F4F4F"/>
-          <w:sz w:val="23"/>
-          <w:szCs w:val="23"/>
-          <w:lang w:val="en-US" w:eastAsia="pt-BR"/>
-        </w:rPr>
-      </w:pPr>
-      <w:r>
-        <w:rPr>
-          <w:rFonts w:ascii="inherit" w:eastAsia="Times New Roman" w:hAnsi="inherit" w:cs="Arial"/>
-          <w:b/>
-          <w:bCs/>
-          <w:i/>
-          <w:iCs/>
-          <w:color w:val="4F4F4F"/>
-          <w:sz w:val="23"/>
-          <w:szCs w:val="23"/>
-          <w:bdr w:val="none" w:sz="0" w:space="0" w:color="auto" w:frame="1"/>
-          <w:lang w:val="en-US" w:eastAsia="pt-BR"/>
-        </w:rPr>
-        <w:t>QUESTION:</w:t>
-      </w:r>
-      <w:r>
-        <w:rPr>
-          <w:rFonts w:ascii="Arial" w:eastAsia="Times New Roman" w:hAnsi="Arial" w:cs="Arial"/>
-          <w:color w:val="4F4F4F"/>
-          <w:sz w:val="23"/>
-          <w:szCs w:val="23"/>
-          <w:lang w:val="en-US" w:eastAsia="pt-BR"/>
-        </w:rPr>
-        <w:t> </w:t>
-      </w:r>
-      <w:r>
-        <w:rPr>
-          <w:rFonts w:ascii="inherit" w:eastAsia="Times New Roman" w:hAnsi="inherit" w:cs="Arial"/>
-          <w:i/>
-          <w:iCs/>
-          <w:color w:val="4F4F4F"/>
-          <w:sz w:val="23"/>
-          <w:szCs w:val="23"/>
-          <w:bdr w:val="none" w:sz="0" w:space="0" w:color="auto" w:frame="1"/>
-          <w:lang w:val="en-US" w:eastAsia="pt-BR"/>
-        </w:rPr>
-        <w:t>Does your agent get close to finding an optimal policy, i.e. reach the destination in the minimum possible time, and not incur any penalties? How would you describe an optimal policy for this problem?</w:t>
-      </w:r>
-    </w:p>
-    <w:p>
-      <w:pPr>
-        <w:rPr>
+        <w:rPr>
+          <w:u w:val="single"/>
           <w:lang w:val="en-US"/>
         </w:rPr>
       </w:pPr>
+      <w:r>
+        <w:rPr>
+          <w:lang w:val="en-US"/>
+        </w:rPr>
+        <w:t xml:space="preserve">The agent gets to the optimal policy since it tests all the cases (or at least all the positive ones). The case is to </w:t>
+      </w:r>
+      <w:r>
+        <w:rPr>
+          <w:lang w:val="en-US"/>
+        </w:rPr>
+        <w:t>every time possible do the recommended move except when there is a penalty, in this case, stop.</w:t>
+      </w:r>
     </w:p>
     <w:sectPr>
       <w:pgSz w:w="11906" w:h="16838"/>
@@ -1569,8 +1019,123 @@
       </w:rPr>
     </w:lvl>
   </w:abstractNum>
+  <w:abstractNum w:abstractNumId="1" w15:restartNumberingAfterBreak="0">
+    <w:nsid w:val="48786831"/>
+    <w:multiLevelType w:val="hybridMultilevel"/>
+    <w:tmpl w:val="984AF99C"/>
+    <w:lvl w:ilvl="0" w:tplc="EAB6D5FA">
+      <w:numFmt w:val="bullet"/>
+      <w:lvlText w:val="-"/>
+      <w:lvlJc w:val="left"/>
+      <w:pPr>
+        <w:ind w:left="720" w:hanging="360"/>
+      </w:pPr>
+      <w:rPr>
+        <w:rFonts w:ascii="Calibri" w:eastAsiaTheme="minorHAnsi" w:hAnsi="Calibri" w:cs="Calibri" w:hint="default"/>
+      </w:rPr>
+    </w:lvl>
+    <w:lvl w:ilvl="1" w:tplc="04160003" w:tentative="1">
+      <w:start w:val="1"/>
+      <w:numFmt w:val="bullet"/>
+      <w:lvlText w:val="o"/>
+      <w:lvlJc w:val="left"/>
+      <w:pPr>
+        <w:ind w:left="1440" w:hanging="360"/>
+      </w:pPr>
+      <w:rPr>
+        <w:rFonts w:ascii="Courier New" w:hAnsi="Courier New" w:cs="Courier New" w:hint="default"/>
+      </w:rPr>
+    </w:lvl>
+    <w:lvl w:ilvl="2" w:tplc="04160005" w:tentative="1">
+      <w:start w:val="1"/>
+      <w:numFmt w:val="bullet"/>
+      <w:lvlText w:val=""/>
+      <w:lvlJc w:val="left"/>
+      <w:pPr>
+        <w:ind w:left="2160" w:hanging="360"/>
+      </w:pPr>
+      <w:rPr>
+        <w:rFonts w:ascii="Wingdings" w:hAnsi="Wingdings" w:hint="default"/>
+      </w:rPr>
+    </w:lvl>
+    <w:lvl w:ilvl="3" w:tplc="04160001" w:tentative="1">
+      <w:start w:val="1"/>
+      <w:numFmt w:val="bullet"/>
+      <w:lvlText w:val=""/>
+      <w:lvlJc w:val="left"/>
+      <w:pPr>
+        <w:ind w:left="2880" w:hanging="360"/>
+      </w:pPr>
+      <w:rPr>
+        <w:rFonts w:ascii="Symbol" w:hAnsi="Symbol" w:hint="default"/>
+      </w:rPr>
+    </w:lvl>
+    <w:lvl w:ilvl="4" w:tplc="04160003" w:tentative="1">
+      <w:start w:val="1"/>
+      <w:numFmt w:val="bullet"/>
+      <w:lvlText w:val="o"/>
+      <w:lvlJc w:val="left"/>
+      <w:pPr>
+        <w:ind w:left="3600" w:hanging="360"/>
+      </w:pPr>
+      <w:rPr>
+        <w:rFonts w:ascii="Courier New" w:hAnsi="Courier New" w:cs="Courier New" w:hint="default"/>
+      </w:rPr>
+    </w:lvl>
+    <w:lvl w:ilvl="5" w:tplc="04160005" w:tentative="1">
+      <w:start w:val="1"/>
+      <w:numFmt w:val="bullet"/>
+      <w:lvlText w:val=""/>
+      <w:lvlJc w:val="left"/>
+      <w:pPr>
+        <w:ind w:left="4320" w:hanging="360"/>
+      </w:pPr>
+      <w:rPr>
+        <w:rFonts w:ascii="Wingdings" w:hAnsi="Wingdings" w:hint="default"/>
+      </w:rPr>
+    </w:lvl>
+    <w:lvl w:ilvl="6" w:tplc="04160001" w:tentative="1">
+      <w:start w:val="1"/>
+      <w:numFmt w:val="bullet"/>
+      <w:lvlText w:val=""/>
+      <w:lvlJc w:val="left"/>
+      <w:pPr>
+        <w:ind w:left="5040" w:hanging="360"/>
+      </w:pPr>
+      <w:rPr>
+        <w:rFonts w:ascii="Symbol" w:hAnsi="Symbol" w:hint="default"/>
+      </w:rPr>
+    </w:lvl>
+    <w:lvl w:ilvl="7" w:tplc="04160003" w:tentative="1">
+      <w:start w:val="1"/>
+      <w:numFmt w:val="bullet"/>
+      <w:lvlText w:val="o"/>
+      <w:lvlJc w:val="left"/>
+      <w:pPr>
+        <w:ind w:left="5760" w:hanging="360"/>
+      </w:pPr>
+      <w:rPr>
+        <w:rFonts w:ascii="Courier New" w:hAnsi="Courier New" w:cs="Courier New" w:hint="default"/>
+      </w:rPr>
+    </w:lvl>
+    <w:lvl w:ilvl="8" w:tplc="04160005" w:tentative="1">
+      <w:start w:val="1"/>
+      <w:numFmt w:val="bullet"/>
+      <w:lvlText w:val=""/>
+      <w:lvlJc w:val="left"/>
+      <w:pPr>
+        <w:ind w:left="6480" w:hanging="360"/>
+      </w:pPr>
+      <w:rPr>
+        <w:rFonts w:ascii="Wingdings" w:hAnsi="Wingdings" w:hint="default"/>
+      </w:rPr>
+    </w:lvl>
+  </w:abstractNum>
   <w:num w:numId="1">
     <w:abstractNumId w:val="0"/>
+  </w:num>
+  <w:num w:numId="2">
+    <w:abstractNumId w:val="1"/>
   </w:num>
 </w:numbering>
 </file>
@@ -2099,6 +1664,47 @@
       <w:u w:val="single"/>
     </w:rPr>
   </w:style>
+  <w:style w:type="paragraph" w:styleId="PargrafodaLista">
+    <w:name w:val="List Paragraph"/>
+    <w:basedOn w:val="Normal"/>
+    <w:uiPriority w:val="34"/>
+    <w:qFormat/>
+    <w:rsid w:val="00DA2FE6"/>
+    <w:pPr>
+      <w:ind w:left="720"/>
+      <w:contextualSpacing/>
+    </w:pPr>
+  </w:style>
+  <w:style w:type="paragraph" w:styleId="Textodebalo">
+    <w:name w:val="Balloon Text"/>
+    <w:basedOn w:val="Normal"/>
+    <w:link w:val="TextodebaloChar"/>
+    <w:uiPriority w:val="99"/>
+    <w:semiHidden/>
+    <w:unhideWhenUsed/>
+    <w:rsid w:val="00F9779A"/>
+    <w:pPr>
+      <w:spacing w:after="0" w:line="240" w:lineRule="auto"/>
+    </w:pPr>
+    <w:rPr>
+      <w:rFonts w:ascii="Segoe UI" w:hAnsi="Segoe UI" w:cs="Segoe UI"/>
+      <w:sz w:val="18"/>
+      <w:szCs w:val="18"/>
+    </w:rPr>
+  </w:style>
+  <w:style w:type="character" w:customStyle="1" w:styleId="TextodebaloChar">
+    <w:name w:val="Texto de balão Char"/>
+    <w:basedOn w:val="Fontepargpadro"/>
+    <w:link w:val="Textodebalo"/>
+    <w:uiPriority w:val="99"/>
+    <w:semiHidden/>
+    <w:rsid w:val="00F9779A"/>
+    <w:rPr>
+      <w:rFonts w:ascii="Segoe UI" w:hAnsi="Segoe UI" w:cs="Segoe UI"/>
+      <w:sz w:val="18"/>
+      <w:szCs w:val="18"/>
+    </w:rPr>
+  </w:style>
 </w:styles>
 </file>
 

</xml_diff>

<commit_message>
Implement comments from reviewer
</commit_message>
<xml_diff>
--- a/report.docx
+++ b/report.docx
@@ -261,7 +261,14 @@
           <w:bdr w:val="none" w:sz="0" w:space="0" w:color="auto" w:frame="1"/>
           <w:lang w:val="en-US" w:eastAsia="pt-BR"/>
         </w:rPr>
-        <w:t>I considered that the “</w:t>
+        <w:t>I considere</w:t>
+      </w:r>
+      <w:r>
+        <w:rPr>
+          <w:bdr w:val="none" w:sz="0" w:space="0" w:color="auto" w:frame="1"/>
+          <w:lang w:val="en-US" w:eastAsia="pt-BR"/>
+        </w:rPr>
+        <w:t>d that the “</w:t>
       </w:r>
       <w:proofErr w:type="spellStart"/>
       <w:proofErr w:type="gramStart"/>
@@ -286,14 +293,133 @@
           <w:bdr w:val="none" w:sz="0" w:space="0" w:color="auto" w:frame="1"/>
           <w:lang w:val="en-US" w:eastAsia="pt-BR"/>
         </w:rPr>
-        <w:t>” and the “inputs” should be used.</w:t>
-      </w:r>
-      <w:r>
-        <w:rPr>
-          <w:bdr w:val="none" w:sz="0" w:space="0" w:color="auto" w:frame="1"/>
-          <w:lang w:val="en-US" w:eastAsia="pt-BR"/>
-        </w:rPr>
-        <w:t xml:space="preserve"> I need to know my next step, the light, if there is a car coming in, from left and from right.</w:t>
+        <w:t>”</w:t>
+      </w:r>
+      <w:r>
+        <w:rPr>
+          <w:bdr w:val="none" w:sz="0" w:space="0" w:color="auto" w:frame="1"/>
+          <w:lang w:val="en-US" w:eastAsia="pt-BR"/>
+        </w:rPr>
+        <w:t xml:space="preserve"> </w:t>
+      </w:r>
+      <w:r>
+        <w:rPr>
+          <w:bdr w:val="none" w:sz="0" w:space="0" w:color="auto" w:frame="1"/>
+          <w:lang w:val="en-US" w:eastAsia="pt-BR"/>
+        </w:rPr>
+        <w:t>, the “</w:t>
+      </w:r>
+      <w:r>
+        <w:rPr>
+          <w:bdr w:val="none" w:sz="0" w:space="0" w:color="auto" w:frame="1"/>
+          <w:lang w:val="en-US" w:eastAsia="pt-BR"/>
+        </w:rPr>
+        <w:t>inputs[</w:t>
+      </w:r>
+      <w:r>
+        <w:rPr>
+          <w:bdr w:val="none" w:sz="0" w:space="0" w:color="auto" w:frame="1"/>
+          <w:lang w:val="en-US" w:eastAsia="pt-BR"/>
+        </w:rPr>
+        <w:t>‘light’</w:t>
+      </w:r>
+      <w:r>
+        <w:rPr>
+          <w:bdr w:val="none" w:sz="0" w:space="0" w:color="auto" w:frame="1"/>
+          <w:lang w:val="en-US" w:eastAsia="pt-BR"/>
+        </w:rPr>
+        <w:t>]</w:t>
+      </w:r>
+      <w:r>
+        <w:rPr>
+          <w:bdr w:val="none" w:sz="0" w:space="0" w:color="auto" w:frame="1"/>
+          <w:lang w:val="en-US" w:eastAsia="pt-BR"/>
+        </w:rPr>
+        <w:t>” , the “</w:t>
+      </w:r>
+      <w:r>
+        <w:rPr>
+          <w:bdr w:val="none" w:sz="0" w:space="0" w:color="auto" w:frame="1"/>
+          <w:lang w:val="en-US" w:eastAsia="pt-BR"/>
+        </w:rPr>
+        <w:t>inputs['oncoming']</w:t>
+      </w:r>
+      <w:r>
+        <w:rPr>
+          <w:bdr w:val="none" w:sz="0" w:space="0" w:color="auto" w:frame="1"/>
+          <w:lang w:val="en-US" w:eastAsia="pt-BR"/>
+        </w:rPr>
+        <w:t xml:space="preserve">” </w:t>
+      </w:r>
+      <w:r>
+        <w:rPr>
+          <w:bdr w:val="none" w:sz="0" w:space="0" w:color="auto" w:frame="1"/>
+          <w:lang w:val="en-US" w:eastAsia="pt-BR"/>
+        </w:rPr>
+        <w:t>and “</w:t>
+      </w:r>
+      <w:r>
+        <w:rPr>
+          <w:bdr w:val="none" w:sz="0" w:space="0" w:color="auto" w:frame="1"/>
+          <w:lang w:val="en-US" w:eastAsia="pt-BR"/>
+        </w:rPr>
+        <w:t>inputs['left']</w:t>
+      </w:r>
+      <w:r>
+        <w:rPr>
+          <w:bdr w:val="none" w:sz="0" w:space="0" w:color="auto" w:frame="1"/>
+          <w:lang w:val="en-US" w:eastAsia="pt-BR"/>
+        </w:rPr>
+        <w:t>” should be used.</w:t>
+      </w:r>
+      <w:r>
+        <w:rPr>
+          <w:bdr w:val="none" w:sz="0" w:space="0" w:color="auto" w:frame="1"/>
+          <w:lang w:val="en-US" w:eastAsia="pt-BR"/>
+        </w:rPr>
+        <w:t xml:space="preserve"> I need to know my next step, the light, if there is a car </w:t>
+      </w:r>
+      <w:r>
+        <w:rPr>
+          <w:bdr w:val="none" w:sz="0" w:space="0" w:color="auto" w:frame="1"/>
+          <w:lang w:val="en-US" w:eastAsia="pt-BR"/>
+        </w:rPr>
+        <w:t xml:space="preserve">on </w:t>
+      </w:r>
+      <w:r>
+        <w:rPr>
+          <w:bdr w:val="none" w:sz="0" w:space="0" w:color="auto" w:frame="1"/>
+          <w:lang w:val="en-US" w:eastAsia="pt-BR"/>
+        </w:rPr>
+        <w:t>coming</w:t>
+      </w:r>
+      <w:r>
+        <w:rPr>
+          <w:bdr w:val="none" w:sz="0" w:space="0" w:color="auto" w:frame="1"/>
+          <w:lang w:val="en-US" w:eastAsia="pt-BR"/>
+        </w:rPr>
+        <w:t xml:space="preserve"> or on coming</w:t>
+      </w:r>
+      <w:r>
+        <w:rPr>
+          <w:bdr w:val="none" w:sz="0" w:space="0" w:color="auto" w:frame="1"/>
+          <w:lang w:val="en-US" w:eastAsia="pt-BR"/>
+        </w:rPr>
+        <w:t xml:space="preserve"> from left</w:t>
+      </w:r>
+      <w:r>
+        <w:rPr>
+          <w:bdr w:val="none" w:sz="0" w:space="0" w:color="auto" w:frame="1"/>
+          <w:lang w:val="en-US" w:eastAsia="pt-BR"/>
+        </w:rPr>
+        <w:t>, from the rules you can exclude cars coming from the right</w:t>
+      </w:r>
+      <w:r>
+        <w:rPr>
+          <w:bdr w:val="none" w:sz="0" w:space="0" w:color="auto" w:frame="1"/>
+          <w:lang w:val="en-US" w:eastAsia="pt-BR"/>
+        </w:rPr>
+        <w:t>.</w:t>
       </w:r>
       <w:r>
         <w:rPr>
@@ -434,13 +560,61 @@
         <w:rPr>
           <w:lang w:val="en-US" w:eastAsia="pt-BR"/>
         </w:rPr>
-        <w:t xml:space="preserve">The total states are (3x2x2x2x2=) 48. </w:t>
-      </w:r>
-      <w:r>
-        <w:rPr>
-          <w:lang w:val="en-US" w:eastAsia="pt-BR"/>
-        </w:rPr>
-        <w:t xml:space="preserve">For the Q function it is dependent of the states and actions, there is 4 possible actions, so 192 possibilities. </w:t>
+        <w:t>The total states are (3x2x</w:t>
+      </w:r>
+      <w:r>
+        <w:rPr>
+          <w:lang w:val="en-US" w:eastAsia="pt-BR"/>
+        </w:rPr>
+        <w:t>4</w:t>
+      </w:r>
+      <w:r>
+        <w:rPr>
+          <w:lang w:val="en-US" w:eastAsia="pt-BR"/>
+        </w:rPr>
+        <w:t>x</w:t>
+      </w:r>
+      <w:r>
+        <w:rPr>
+          <w:lang w:val="en-US" w:eastAsia="pt-BR"/>
+        </w:rPr>
+        <w:t>4</w:t>
+      </w:r>
+      <w:r>
+        <w:rPr>
+          <w:lang w:val="en-US" w:eastAsia="pt-BR"/>
+        </w:rPr>
+        <w:t xml:space="preserve">=) </w:t>
+      </w:r>
+      <w:r>
+        <w:rPr>
+          <w:lang w:val="en-US" w:eastAsia="pt-BR"/>
+        </w:rPr>
+        <w:t>96</w:t>
+      </w:r>
+      <w:r>
+        <w:rPr>
+          <w:lang w:val="en-US" w:eastAsia="pt-BR"/>
+        </w:rPr>
+        <w:t xml:space="preserve">. </w:t>
+      </w:r>
+      <w:r>
+        <w:rPr>
+          <w:lang w:val="en-US" w:eastAsia="pt-BR"/>
+        </w:rPr>
+        <w:t xml:space="preserve">For the Q function it is dependent of the states and actions, there is 4 possible actions, so </w:t>
+      </w:r>
+      <w:r>
+        <w:rPr>
+          <w:lang w:val="en-US" w:eastAsia="pt-BR"/>
+        </w:rPr>
+        <w:t>384</w:t>
+      </w:r>
+      <w:r>
+        <w:rPr>
+          <w:lang w:val="en-US" w:eastAsia="pt-BR"/>
+        </w:rPr>
+        <w:t xml:space="preserve"> possibilities. </w:t>
       </w:r>
       <w:r>
         <w:rPr>
@@ -453,6 +627,12 @@
           <w:lang w:val="en-US" w:eastAsia="pt-BR"/>
         </w:rPr>
         <w:t>.</w:t>
+      </w:r>
+      <w:r>
+        <w:rPr>
+          <w:lang w:val="en-US" w:eastAsia="pt-BR"/>
+        </w:rPr>
+        <w:t xml:space="preserve"> Also for a given state, when the algorithm gets the positive result, it is not necessary anymore to test this possibility.</w:t>
       </w:r>
     </w:p>
     <w:p>
@@ -599,21 +779,7 @@
           <w:bdr w:val="none" w:sz="0" w:space="0" w:color="auto" w:frame="1"/>
           <w:lang w:val="en-US" w:eastAsia="pt-BR"/>
         </w:rPr>
-        <w:t xml:space="preserve">When I changed to </w:t>
-      </w:r>
-      <w:r>
-        <w:rPr>
-          <w:bdr w:val="none" w:sz="0" w:space="0" w:color="auto" w:frame="1"/>
-          <w:lang w:val="en-US" w:eastAsia="pt-BR"/>
-        </w:rPr>
-        <w:t>“greater or equal to”</w:t>
-      </w:r>
-      <w:r>
-        <w:rPr>
-          <w:bdr w:val="none" w:sz="0" w:space="0" w:color="auto" w:frame="1"/>
-          <w:lang w:val="en-US" w:eastAsia="pt-BR"/>
-        </w:rPr>
-        <w:t xml:space="preserve">, it would prefer to test anything than to be stopped (in the list </w:t>
+        <w:t xml:space="preserve">When I changed to “greater or equal to”, it would prefer to test anything than to be stopped (in the list </w:t>
       </w:r>
       <w:proofErr w:type="spellStart"/>
       <w:r>
@@ -664,8 +830,6 @@
           <w:lang w:val="en-US" w:eastAsia="pt-BR"/>
         </w:rPr>
       </w:pPr>
-      <w:bookmarkStart w:id="0" w:name="_GoBack"/>
-      <w:bookmarkEnd w:id="0"/>
       <w:r>
         <w:rPr>
           <w:rFonts w:ascii="inherit" w:eastAsia="Times New Roman" w:hAnsi="inherit" w:cs="Arial"/>
@@ -715,6 +879,882 @@
         <w:rPr>
           <w:lang w:val="en-US" w:eastAsia="pt-BR"/>
         </w:rPr>
+        <w:t>The parameters to measure performance were number of steps for the total test and number of errors.</w:t>
+      </w:r>
+    </w:p>
+    <w:tbl>
+      <w:tblPr>
+        <w:tblStyle w:val="Tabelacomgrade"/>
+        <w:tblW w:w="0" w:type="auto"/>
+        <w:tblLook w:val="04A0" w:firstRow="1" w:lastRow="0" w:firstColumn="1" w:lastColumn="0" w:noHBand="0" w:noVBand="1"/>
+      </w:tblPr>
+      <w:tblGrid>
+        <w:gridCol w:w="1698"/>
+        <w:gridCol w:w="1699"/>
+        <w:gridCol w:w="1699"/>
+        <w:gridCol w:w="1699"/>
+        <w:gridCol w:w="1699"/>
+      </w:tblGrid>
+      <w:tr>
+        <w:tc>
+          <w:tcPr>
+            <w:tcW w:w="1698" w:type="dxa"/>
+          </w:tcPr>
+          <w:p>
+            <w:pPr>
+              <w:rPr>
+                <w:lang w:val="en-US" w:eastAsia="pt-BR"/>
+              </w:rPr>
+            </w:pPr>
+            <w:r>
+              <w:rPr>
+                <w:lang w:val="en-US" w:eastAsia="pt-BR"/>
+              </w:rPr>
+              <w:t>Alpha</w:t>
+            </w:r>
+          </w:p>
+        </w:tc>
+        <w:tc>
+          <w:tcPr>
+            <w:tcW w:w="1699" w:type="dxa"/>
+          </w:tcPr>
+          <w:p>
+            <w:pPr>
+              <w:rPr>
+                <w:lang w:val="en-US" w:eastAsia="pt-BR"/>
+              </w:rPr>
+            </w:pPr>
+            <w:r>
+              <w:rPr>
+                <w:lang w:val="en-US" w:eastAsia="pt-BR"/>
+              </w:rPr>
+              <w:t>Gama</w:t>
+            </w:r>
+          </w:p>
+        </w:tc>
+        <w:tc>
+          <w:tcPr>
+            <w:tcW w:w="1699" w:type="dxa"/>
+          </w:tcPr>
+          <w:p>
+            <w:pPr>
+              <w:rPr>
+                <w:lang w:val="en-US" w:eastAsia="pt-BR"/>
+              </w:rPr>
+            </w:pPr>
+            <w:r>
+              <w:rPr>
+                <w:lang w:val="en-US" w:eastAsia="pt-BR"/>
+              </w:rPr>
+              <w:t>Epsilon</w:t>
+            </w:r>
+          </w:p>
+        </w:tc>
+        <w:tc>
+          <w:tcPr>
+            <w:tcW w:w="1699" w:type="dxa"/>
+          </w:tcPr>
+          <w:p>
+            <w:pPr>
+              <w:rPr>
+                <w:lang w:val="en-US" w:eastAsia="pt-BR"/>
+              </w:rPr>
+            </w:pPr>
+            <w:r>
+              <w:rPr>
+                <w:lang w:val="en-US" w:eastAsia="pt-BR"/>
+              </w:rPr>
+              <w:t>Total steps</w:t>
+            </w:r>
+          </w:p>
+        </w:tc>
+        <w:tc>
+          <w:tcPr>
+            <w:tcW w:w="1699" w:type="dxa"/>
+          </w:tcPr>
+          <w:p>
+            <w:pPr>
+              <w:rPr>
+                <w:lang w:val="en-US" w:eastAsia="pt-BR"/>
+              </w:rPr>
+            </w:pPr>
+            <w:r>
+              <w:rPr>
+                <w:lang w:val="en-US" w:eastAsia="pt-BR"/>
+              </w:rPr>
+              <w:t>Total errors</w:t>
+            </w:r>
+          </w:p>
+        </w:tc>
+      </w:tr>
+      <w:tr>
+        <w:tc>
+          <w:tcPr>
+            <w:tcW w:w="1698" w:type="dxa"/>
+          </w:tcPr>
+          <w:p>
+            <w:pPr>
+              <w:rPr>
+                <w:lang w:val="en-US" w:eastAsia="pt-BR"/>
+              </w:rPr>
+            </w:pPr>
+            <w:r>
+              <w:rPr>
+                <w:lang w:val="en-US" w:eastAsia="pt-BR"/>
+              </w:rPr>
+              <w:t>0.5</w:t>
+            </w:r>
+          </w:p>
+        </w:tc>
+        <w:tc>
+          <w:tcPr>
+            <w:tcW w:w="1699" w:type="dxa"/>
+          </w:tcPr>
+          <w:p>
+            <w:pPr>
+              <w:rPr>
+                <w:lang w:val="en-US" w:eastAsia="pt-BR"/>
+              </w:rPr>
+            </w:pPr>
+            <w:r>
+              <w:rPr>
+                <w:lang w:val="en-US" w:eastAsia="pt-BR"/>
+              </w:rPr>
+              <w:t>0.0</w:t>
+            </w:r>
+          </w:p>
+        </w:tc>
+        <w:tc>
+          <w:tcPr>
+            <w:tcW w:w="1699" w:type="dxa"/>
+          </w:tcPr>
+          <w:p>
+            <w:pPr>
+              <w:rPr>
+                <w:lang w:val="en-US" w:eastAsia="pt-BR"/>
+              </w:rPr>
+            </w:pPr>
+            <w:r>
+              <w:rPr>
+                <w:lang w:val="en-US" w:eastAsia="pt-BR"/>
+              </w:rPr>
+              <w:t>0.0</w:t>
+            </w:r>
+          </w:p>
+        </w:tc>
+        <w:tc>
+          <w:tcPr>
+            <w:tcW w:w="1699" w:type="dxa"/>
+          </w:tcPr>
+          <w:p>
+            <w:pPr>
+              <w:rPr>
+                <w:lang w:val="en-US" w:eastAsia="pt-BR"/>
+              </w:rPr>
+            </w:pPr>
+            <w:r>
+              <w:rPr>
+                <w:lang w:val="en-US" w:eastAsia="pt-BR"/>
+              </w:rPr>
+              <w:t>1226</w:t>
+            </w:r>
+          </w:p>
+        </w:tc>
+        <w:tc>
+          <w:tcPr>
+            <w:tcW w:w="1699" w:type="dxa"/>
+          </w:tcPr>
+          <w:p>
+            <w:pPr>
+              <w:rPr>
+                <w:lang w:val="en-US" w:eastAsia="pt-BR"/>
+              </w:rPr>
+            </w:pPr>
+            <w:r>
+              <w:rPr>
+                <w:lang w:val="en-US" w:eastAsia="pt-BR"/>
+              </w:rPr>
+              <w:t>28</w:t>
+            </w:r>
+          </w:p>
+        </w:tc>
+      </w:tr>
+      <w:tr>
+        <w:tc>
+          <w:tcPr>
+            <w:tcW w:w="1698" w:type="dxa"/>
+          </w:tcPr>
+          <w:p>
+            <w:pPr>
+              <w:rPr>
+                <w:lang w:val="en-US" w:eastAsia="pt-BR"/>
+              </w:rPr>
+            </w:pPr>
+            <w:r>
+              <w:rPr>
+                <w:lang w:val="en-US" w:eastAsia="pt-BR"/>
+              </w:rPr>
+              <w:lastRenderedPageBreak/>
+              <w:t>0.2</w:t>
+            </w:r>
+          </w:p>
+        </w:tc>
+        <w:tc>
+          <w:tcPr>
+            <w:tcW w:w="1699" w:type="dxa"/>
+          </w:tcPr>
+          <w:p>
+            <w:pPr>
+              <w:rPr>
+                <w:lang w:val="en-US" w:eastAsia="pt-BR"/>
+              </w:rPr>
+            </w:pPr>
+            <w:r>
+              <w:rPr>
+                <w:lang w:val="en-US" w:eastAsia="pt-BR"/>
+              </w:rPr>
+              <w:t>0.0</w:t>
+            </w:r>
+          </w:p>
+        </w:tc>
+        <w:tc>
+          <w:tcPr>
+            <w:tcW w:w="1699" w:type="dxa"/>
+          </w:tcPr>
+          <w:p>
+            <w:pPr>
+              <w:rPr>
+                <w:lang w:val="en-US" w:eastAsia="pt-BR"/>
+              </w:rPr>
+            </w:pPr>
+            <w:r>
+              <w:rPr>
+                <w:lang w:val="en-US" w:eastAsia="pt-BR"/>
+              </w:rPr>
+              <w:t>0.0</w:t>
+            </w:r>
+          </w:p>
+        </w:tc>
+        <w:tc>
+          <w:tcPr>
+            <w:tcW w:w="1699" w:type="dxa"/>
+          </w:tcPr>
+          <w:p>
+            <w:pPr>
+              <w:rPr>
+                <w:lang w:val="en-US" w:eastAsia="pt-BR"/>
+              </w:rPr>
+            </w:pPr>
+            <w:r>
+              <w:rPr>
+                <w:lang w:val="en-US" w:eastAsia="pt-BR"/>
+              </w:rPr>
+              <w:t>1193</w:t>
+            </w:r>
+          </w:p>
+        </w:tc>
+        <w:tc>
+          <w:tcPr>
+            <w:tcW w:w="1699" w:type="dxa"/>
+          </w:tcPr>
+          <w:p>
+            <w:pPr>
+              <w:rPr>
+                <w:lang w:val="en-US" w:eastAsia="pt-BR"/>
+              </w:rPr>
+            </w:pPr>
+            <w:r>
+              <w:rPr>
+                <w:lang w:val="en-US" w:eastAsia="pt-BR"/>
+              </w:rPr>
+              <w:t>36</w:t>
+            </w:r>
+          </w:p>
+        </w:tc>
+      </w:tr>
+      <w:tr>
+        <w:tc>
+          <w:tcPr>
+            <w:tcW w:w="1698" w:type="dxa"/>
+          </w:tcPr>
+          <w:p>
+            <w:pPr>
+              <w:rPr>
+                <w:lang w:val="en-US" w:eastAsia="pt-BR"/>
+              </w:rPr>
+            </w:pPr>
+            <w:r>
+              <w:rPr>
+                <w:lang w:val="en-US" w:eastAsia="pt-BR"/>
+              </w:rPr>
+              <w:t>0.8</w:t>
+            </w:r>
+          </w:p>
+        </w:tc>
+        <w:tc>
+          <w:tcPr>
+            <w:tcW w:w="1699" w:type="dxa"/>
+          </w:tcPr>
+          <w:p>
+            <w:pPr>
+              <w:rPr>
+                <w:lang w:val="en-US" w:eastAsia="pt-BR"/>
+              </w:rPr>
+            </w:pPr>
+            <w:r>
+              <w:rPr>
+                <w:lang w:val="en-US" w:eastAsia="pt-BR"/>
+              </w:rPr>
+              <w:t>0.0</w:t>
+            </w:r>
+          </w:p>
+        </w:tc>
+        <w:tc>
+          <w:tcPr>
+            <w:tcW w:w="1699" w:type="dxa"/>
+          </w:tcPr>
+          <w:p>
+            <w:pPr>
+              <w:rPr>
+                <w:lang w:val="en-US" w:eastAsia="pt-BR"/>
+              </w:rPr>
+            </w:pPr>
+            <w:r>
+              <w:rPr>
+                <w:lang w:val="en-US" w:eastAsia="pt-BR"/>
+              </w:rPr>
+              <w:t>0.0</w:t>
+            </w:r>
+          </w:p>
+        </w:tc>
+        <w:tc>
+          <w:tcPr>
+            <w:tcW w:w="1699" w:type="dxa"/>
+          </w:tcPr>
+          <w:p>
+            <w:pPr>
+              <w:rPr>
+                <w:lang w:val="en-US" w:eastAsia="pt-BR"/>
+              </w:rPr>
+            </w:pPr>
+            <w:r>
+              <w:rPr>
+                <w:lang w:val="en-US" w:eastAsia="pt-BR"/>
+              </w:rPr>
+              <w:t>1336</w:t>
+            </w:r>
+          </w:p>
+        </w:tc>
+        <w:tc>
+          <w:tcPr>
+            <w:tcW w:w="1699" w:type="dxa"/>
+          </w:tcPr>
+          <w:p>
+            <w:pPr>
+              <w:rPr>
+                <w:lang w:val="en-US" w:eastAsia="pt-BR"/>
+              </w:rPr>
+            </w:pPr>
+            <w:r>
+              <w:rPr>
+                <w:lang w:val="en-US" w:eastAsia="pt-BR"/>
+              </w:rPr>
+              <w:t>27</w:t>
+            </w:r>
+          </w:p>
+        </w:tc>
+      </w:tr>
+      <w:tr>
+        <w:tc>
+          <w:tcPr>
+            <w:tcW w:w="1698" w:type="dxa"/>
+          </w:tcPr>
+          <w:p>
+            <w:pPr>
+              <w:rPr>
+                <w:lang w:val="en-US" w:eastAsia="pt-BR"/>
+              </w:rPr>
+            </w:pPr>
+            <w:r>
+              <w:rPr>
+                <w:lang w:val="en-US" w:eastAsia="pt-BR"/>
+              </w:rPr>
+              <w:t>0.95</w:t>
+            </w:r>
+          </w:p>
+        </w:tc>
+        <w:tc>
+          <w:tcPr>
+            <w:tcW w:w="1699" w:type="dxa"/>
+          </w:tcPr>
+          <w:p>
+            <w:pPr>
+              <w:rPr>
+                <w:lang w:val="en-US" w:eastAsia="pt-BR"/>
+              </w:rPr>
+            </w:pPr>
+            <w:r>
+              <w:rPr>
+                <w:lang w:val="en-US" w:eastAsia="pt-BR"/>
+              </w:rPr>
+              <w:t>0.0</w:t>
+            </w:r>
+          </w:p>
+        </w:tc>
+        <w:tc>
+          <w:tcPr>
+            <w:tcW w:w="1699" w:type="dxa"/>
+          </w:tcPr>
+          <w:p>
+            <w:pPr>
+              <w:rPr>
+                <w:lang w:val="en-US" w:eastAsia="pt-BR"/>
+              </w:rPr>
+            </w:pPr>
+            <w:r>
+              <w:rPr>
+                <w:lang w:val="en-US" w:eastAsia="pt-BR"/>
+              </w:rPr>
+              <w:t>0.0</w:t>
+            </w:r>
+          </w:p>
+        </w:tc>
+        <w:tc>
+          <w:tcPr>
+            <w:tcW w:w="1699" w:type="dxa"/>
+          </w:tcPr>
+          <w:p>
+            <w:pPr>
+              <w:rPr>
+                <w:lang w:val="en-US" w:eastAsia="pt-BR"/>
+              </w:rPr>
+            </w:pPr>
+            <w:r>
+              <w:rPr>
+                <w:lang w:val="en-US" w:eastAsia="pt-BR"/>
+              </w:rPr>
+              <w:t>1252</w:t>
+            </w:r>
+          </w:p>
+        </w:tc>
+        <w:tc>
+          <w:tcPr>
+            <w:tcW w:w="1699" w:type="dxa"/>
+          </w:tcPr>
+          <w:p>
+            <w:pPr>
+              <w:rPr>
+                <w:lang w:val="en-US" w:eastAsia="pt-BR"/>
+              </w:rPr>
+            </w:pPr>
+            <w:r>
+              <w:rPr>
+                <w:lang w:val="en-US" w:eastAsia="pt-BR"/>
+              </w:rPr>
+              <w:t>31</w:t>
+            </w:r>
+          </w:p>
+        </w:tc>
+      </w:tr>
+      <w:tr>
+        <w:tc>
+          <w:tcPr>
+            <w:tcW w:w="1698" w:type="dxa"/>
+          </w:tcPr>
+          <w:p>
+            <w:pPr>
+              <w:rPr>
+                <w:lang w:val="en-US" w:eastAsia="pt-BR"/>
+              </w:rPr>
+            </w:pPr>
+            <w:r>
+              <w:rPr>
+                <w:lang w:val="en-US" w:eastAsia="pt-BR"/>
+              </w:rPr>
+              <w:t>0.8</w:t>
+            </w:r>
+          </w:p>
+        </w:tc>
+        <w:tc>
+          <w:tcPr>
+            <w:tcW w:w="1699" w:type="dxa"/>
+          </w:tcPr>
+          <w:p>
+            <w:pPr>
+              <w:rPr>
+                <w:lang w:val="en-US" w:eastAsia="pt-BR"/>
+              </w:rPr>
+            </w:pPr>
+            <w:r>
+              <w:rPr>
+                <w:lang w:val="en-US" w:eastAsia="pt-BR"/>
+              </w:rPr>
+              <w:t>0.5</w:t>
+            </w:r>
+          </w:p>
+        </w:tc>
+        <w:tc>
+          <w:tcPr>
+            <w:tcW w:w="1699" w:type="dxa"/>
+          </w:tcPr>
+          <w:p>
+            <w:pPr>
+              <w:rPr>
+                <w:lang w:val="en-US" w:eastAsia="pt-BR"/>
+              </w:rPr>
+            </w:pPr>
+            <w:r>
+              <w:rPr>
+                <w:lang w:val="en-US" w:eastAsia="pt-BR"/>
+              </w:rPr>
+              <w:t>0.0</w:t>
+            </w:r>
+          </w:p>
+        </w:tc>
+        <w:tc>
+          <w:tcPr>
+            <w:tcW w:w="1699" w:type="dxa"/>
+          </w:tcPr>
+          <w:p>
+            <w:pPr>
+              <w:rPr>
+                <w:lang w:val="en-US" w:eastAsia="pt-BR"/>
+              </w:rPr>
+            </w:pPr>
+            <w:r>
+              <w:rPr>
+                <w:lang w:val="en-US" w:eastAsia="pt-BR"/>
+              </w:rPr>
+              <w:t>1478</w:t>
+            </w:r>
+          </w:p>
+        </w:tc>
+        <w:tc>
+          <w:tcPr>
+            <w:tcW w:w="1699" w:type="dxa"/>
+          </w:tcPr>
+          <w:p>
+            <w:pPr>
+              <w:rPr>
+                <w:lang w:val="en-US" w:eastAsia="pt-BR"/>
+              </w:rPr>
+            </w:pPr>
+            <w:r>
+              <w:rPr>
+                <w:lang w:val="en-US" w:eastAsia="pt-BR"/>
+              </w:rPr>
+              <w:t>40</w:t>
+            </w:r>
+          </w:p>
+        </w:tc>
+      </w:tr>
+      <w:tr>
+        <w:tc>
+          <w:tcPr>
+            <w:tcW w:w="1698" w:type="dxa"/>
+          </w:tcPr>
+          <w:p>
+            <w:pPr>
+              <w:rPr>
+                <w:lang w:val="en-US" w:eastAsia="pt-BR"/>
+              </w:rPr>
+            </w:pPr>
+            <w:r>
+              <w:rPr>
+                <w:lang w:val="en-US" w:eastAsia="pt-BR"/>
+              </w:rPr>
+              <w:t>0.8</w:t>
+            </w:r>
+          </w:p>
+        </w:tc>
+        <w:tc>
+          <w:tcPr>
+            <w:tcW w:w="1699" w:type="dxa"/>
+          </w:tcPr>
+          <w:p>
+            <w:pPr>
+              <w:rPr>
+                <w:lang w:val="en-US" w:eastAsia="pt-BR"/>
+              </w:rPr>
+            </w:pPr>
+            <w:r>
+              <w:rPr>
+                <w:lang w:val="en-US" w:eastAsia="pt-BR"/>
+              </w:rPr>
+              <w:t>0.8</w:t>
+            </w:r>
+          </w:p>
+        </w:tc>
+        <w:tc>
+          <w:tcPr>
+            <w:tcW w:w="1699" w:type="dxa"/>
+          </w:tcPr>
+          <w:p>
+            <w:pPr>
+              <w:rPr>
+                <w:lang w:val="en-US" w:eastAsia="pt-BR"/>
+              </w:rPr>
+            </w:pPr>
+            <w:r>
+              <w:rPr>
+                <w:lang w:val="en-US" w:eastAsia="pt-BR"/>
+              </w:rPr>
+              <w:t>0.0</w:t>
+            </w:r>
+          </w:p>
+        </w:tc>
+        <w:tc>
+          <w:tcPr>
+            <w:tcW w:w="1699" w:type="dxa"/>
+          </w:tcPr>
+          <w:p>
+            <w:pPr>
+              <w:rPr>
+                <w:lang w:val="en-US" w:eastAsia="pt-BR"/>
+              </w:rPr>
+            </w:pPr>
+            <w:r>
+              <w:rPr>
+                <w:lang w:val="en-US" w:eastAsia="pt-BR"/>
+              </w:rPr>
+              <w:t>2050</w:t>
+            </w:r>
+          </w:p>
+        </w:tc>
+        <w:tc>
+          <w:tcPr>
+            <w:tcW w:w="1699" w:type="dxa"/>
+          </w:tcPr>
+          <w:p>
+            <w:pPr>
+              <w:rPr>
+                <w:lang w:val="en-US" w:eastAsia="pt-BR"/>
+              </w:rPr>
+            </w:pPr>
+            <w:r>
+              <w:rPr>
+                <w:lang w:val="en-US" w:eastAsia="pt-BR"/>
+              </w:rPr>
+              <w:t>665</w:t>
+            </w:r>
+          </w:p>
+        </w:tc>
+      </w:tr>
+      <w:tr>
+        <w:tc>
+          <w:tcPr>
+            <w:tcW w:w="1698" w:type="dxa"/>
+          </w:tcPr>
+          <w:p>
+            <w:pPr>
+              <w:rPr>
+                <w:lang w:val="en-US" w:eastAsia="pt-BR"/>
+              </w:rPr>
+            </w:pPr>
+            <w:r>
+              <w:rPr>
+                <w:lang w:val="en-US" w:eastAsia="pt-BR"/>
+              </w:rPr>
+              <w:t>0.8</w:t>
+            </w:r>
+          </w:p>
+        </w:tc>
+        <w:tc>
+          <w:tcPr>
+            <w:tcW w:w="1699" w:type="dxa"/>
+          </w:tcPr>
+          <w:p>
+            <w:pPr>
+              <w:rPr>
+                <w:lang w:val="en-US" w:eastAsia="pt-BR"/>
+              </w:rPr>
+            </w:pPr>
+            <w:r>
+              <w:rPr>
+                <w:lang w:val="en-US" w:eastAsia="pt-BR"/>
+              </w:rPr>
+              <w:t>0.0</w:t>
+            </w:r>
+          </w:p>
+        </w:tc>
+        <w:tc>
+          <w:tcPr>
+            <w:tcW w:w="1699" w:type="dxa"/>
+          </w:tcPr>
+          <w:p>
+            <w:pPr>
+              <w:rPr>
+                <w:lang w:val="en-US" w:eastAsia="pt-BR"/>
+              </w:rPr>
+            </w:pPr>
+            <w:r>
+              <w:rPr>
+                <w:lang w:val="en-US" w:eastAsia="pt-BR"/>
+              </w:rPr>
+              <w:t>0.2</w:t>
+            </w:r>
+          </w:p>
+        </w:tc>
+        <w:tc>
+          <w:tcPr>
+            <w:tcW w:w="1699" w:type="dxa"/>
+          </w:tcPr>
+          <w:p>
+            <w:pPr>
+              <w:rPr>
+                <w:lang w:val="en-US" w:eastAsia="pt-BR"/>
+              </w:rPr>
+            </w:pPr>
+            <w:r>
+              <w:rPr>
+                <w:lang w:val="en-US" w:eastAsia="pt-BR"/>
+              </w:rPr>
+              <w:t>1585</w:t>
+            </w:r>
+          </w:p>
+        </w:tc>
+        <w:tc>
+          <w:tcPr>
+            <w:tcW w:w="1699" w:type="dxa"/>
+          </w:tcPr>
+          <w:p>
+            <w:pPr>
+              <w:rPr>
+                <w:lang w:val="en-US" w:eastAsia="pt-BR"/>
+              </w:rPr>
+            </w:pPr>
+            <w:r>
+              <w:rPr>
+                <w:lang w:val="en-US" w:eastAsia="pt-BR"/>
+              </w:rPr>
+              <w:t>222</w:t>
+            </w:r>
+          </w:p>
+        </w:tc>
+      </w:tr>
+      <w:tr>
+        <w:tc>
+          <w:tcPr>
+            <w:tcW w:w="1698" w:type="dxa"/>
+          </w:tcPr>
+          <w:p>
+            <w:pPr>
+              <w:rPr>
+                <w:lang w:val="en-US" w:eastAsia="pt-BR"/>
+              </w:rPr>
+            </w:pPr>
+            <w:r>
+              <w:rPr>
+                <w:lang w:val="en-US" w:eastAsia="pt-BR"/>
+              </w:rPr>
+              <w:t>0.8</w:t>
+            </w:r>
+          </w:p>
+        </w:tc>
+        <w:tc>
+          <w:tcPr>
+            <w:tcW w:w="1699" w:type="dxa"/>
+          </w:tcPr>
+          <w:p>
+            <w:pPr>
+              <w:rPr>
+                <w:lang w:val="en-US" w:eastAsia="pt-BR"/>
+              </w:rPr>
+            </w:pPr>
+            <w:r>
+              <w:rPr>
+                <w:lang w:val="en-US" w:eastAsia="pt-BR"/>
+              </w:rPr>
+              <w:t>0.0</w:t>
+            </w:r>
+          </w:p>
+        </w:tc>
+        <w:tc>
+          <w:tcPr>
+            <w:tcW w:w="1699" w:type="dxa"/>
+          </w:tcPr>
+          <w:p>
+            <w:pPr>
+              <w:rPr>
+                <w:lang w:val="en-US" w:eastAsia="pt-BR"/>
+              </w:rPr>
+            </w:pPr>
+            <w:r>
+              <w:rPr>
+                <w:lang w:val="en-US" w:eastAsia="pt-BR"/>
+              </w:rPr>
+              <w:t>0.</w:t>
+            </w:r>
+            <w:r>
+              <w:rPr>
+                <w:lang w:val="en-US" w:eastAsia="pt-BR"/>
+              </w:rPr>
+              <w:t>05</w:t>
+            </w:r>
+          </w:p>
+        </w:tc>
+        <w:tc>
+          <w:tcPr>
+            <w:tcW w:w="1699" w:type="dxa"/>
+          </w:tcPr>
+          <w:p>
+            <w:pPr>
+              <w:rPr>
+                <w:lang w:val="en-US" w:eastAsia="pt-BR"/>
+              </w:rPr>
+            </w:pPr>
+            <w:r>
+              <w:rPr>
+                <w:lang w:val="en-US" w:eastAsia="pt-BR"/>
+              </w:rPr>
+              <w:t>1</w:t>
+            </w:r>
+            <w:r>
+              <w:rPr>
+                <w:lang w:val="en-US" w:eastAsia="pt-BR"/>
+              </w:rPr>
+              <w:t>288</w:t>
+            </w:r>
+          </w:p>
+        </w:tc>
+        <w:tc>
+          <w:tcPr>
+            <w:tcW w:w="1699" w:type="dxa"/>
+          </w:tcPr>
+          <w:p>
+            <w:pPr>
+              <w:rPr>
+                <w:lang w:val="en-US" w:eastAsia="pt-BR"/>
+              </w:rPr>
+            </w:pPr>
+            <w:r>
+              <w:rPr>
+                <w:lang w:val="en-US" w:eastAsia="pt-BR"/>
+              </w:rPr>
+              <w:t>78</w:t>
+            </w:r>
+          </w:p>
+        </w:tc>
+      </w:tr>
+    </w:tbl>
+    <w:p>
+      <w:pPr>
+        <w:rPr>
+          <w:u w:val="single"/>
+          <w:lang w:val="en-US" w:eastAsia="pt-BR"/>
+        </w:rPr>
+      </w:pPr>
+    </w:p>
+    <w:p>
+      <w:pPr>
+        <w:rPr>
+          <w:lang w:val="en-US" w:eastAsia="pt-BR"/>
+        </w:rPr>
+      </w:pPr>
+      <w:r>
+        <w:rPr>
+          <w:lang w:val="en-US" w:eastAsia="pt-BR"/>
+        </w:rPr>
         <w:t>The final agent is performing very well and it will perform very well for several parameters.</w:t>
       </w:r>
     </w:p>
@@ -748,6 +1788,12 @@
         </w:rPr>
         <w:t>Alpha: since the Q is starting as 0, for any alpha between 0 and 1 if the reward is negative it will never be done again (unless by random), so value of alpha is really irrelevant.</w:t>
       </w:r>
+      <w:r>
+        <w:rPr>
+          <w:lang w:val="en-US" w:eastAsia="pt-BR"/>
+        </w:rPr>
+        <w:t xml:space="preserve"> The variation in the table is probably only the variation of the test.</w:t>
+      </w:r>
     </w:p>
     <w:p>
       <w:pPr>
@@ -764,8 +1810,13 @@
         <w:rPr>
           <w:lang w:val="en-US" w:eastAsia="pt-BR"/>
         </w:rPr>
-        <w:lastRenderedPageBreak/>
         <w:t>Gamma: is applied for the future Q, but as mentioned above the main value here is the reward, we could set the gamma to 0. In most of the cases the future Q will be 0 (since the case is 0 any way).</w:t>
+      </w:r>
+      <w:r>
+        <w:rPr>
+          <w:lang w:val="en-US" w:eastAsia="pt-BR"/>
+        </w:rPr>
+        <w:t xml:space="preserve"> A Gamma different than 0 only get the performance worse in this case.</w:t>
       </w:r>
     </w:p>
     <w:p>
@@ -783,7 +1834,27 @@
         <w:rPr>
           <w:lang w:val="en-US" w:eastAsia="pt-BR"/>
         </w:rPr>
-        <w:t>Epsilon: Since we are testing all the movements before choosing to stop (what is 0 reward), having random moves is in fact worse. We only move when we know it is good to move, random moves are terrible for the algorithm, so in this case the best is epsilon 0.</w:t>
+        <w:t xml:space="preserve">Epsilon: Since we are testing all the movements before choosing to stop (what is 0 reward), having random moves is in fact worse. We only move when we know it is good to move, random moves are terrible for the algorithm, so in </w:t>
+      </w:r>
+      <w:r>
+        <w:rPr>
+          <w:lang w:val="en-US" w:eastAsia="pt-BR"/>
+        </w:rPr>
+        <w:t>this case the best is epsilon 0.</w:t>
+      </w:r>
+      <w:r>
+        <w:rPr>
+          <w:lang w:val="en-US" w:eastAsia="pt-BR"/>
+        </w:rPr>
+        <w:t xml:space="preserve"> Including random </w:t>
+      </w:r>
+      <w:bookmarkStart w:id="0" w:name="_GoBack"/>
+      <w:bookmarkEnd w:id="0"/>
+      <w:r>
+        <w:rPr>
+          <w:lang w:val="en-US" w:eastAsia="pt-BR"/>
+        </w:rPr>
+        <w:t>moves, we can see that the model really had a worse performance.</w:t>
       </w:r>
     </w:p>
     <w:p>
@@ -856,6 +1927,12 @@
           <w:lang w:val="en-US"/>
         </w:rPr>
         <w:t>every time possible do the recommended move except when there is a penalty, in this case, stop.</w:t>
+      </w:r>
+      <w:r>
+        <w:rPr>
+          <w:lang w:val="en-US"/>
+        </w:rPr>
+        <w:t xml:space="preserve"> In 100 runs it is performing around 30 errors and around 12.5 steps per run it is an excellent performance.</w:t>
       </w:r>
     </w:p>
     <w:sectPr>
@@ -1263,6 +2340,7 @@
     <w:lsdException w:name="HTML Sample" w:semiHidden="1" w:unhideWhenUsed="1"/>
     <w:lsdException w:name="HTML Typewriter" w:semiHidden="1" w:unhideWhenUsed="1"/>
     <w:lsdException w:name="HTML Variable" w:semiHidden="1" w:unhideWhenUsed="1"/>
+    <w:lsdException w:name="Normal Table" w:semiHidden="1" w:unhideWhenUsed="1"/>
     <w:lsdException w:name="annotation subject" w:semiHidden="1" w:unhideWhenUsed="1"/>
     <w:lsdException w:name="No List" w:semiHidden="1" w:unhideWhenUsed="1"/>
     <w:lsdException w:name="Outline List 1" w:semiHidden="1" w:unhideWhenUsed="1"/>
@@ -1308,9 +2386,11 @@
     <w:lsdException w:name="Table Subtle 1" w:semiHidden="1" w:unhideWhenUsed="1"/>
     <w:lsdException w:name="Table Subtle 2" w:semiHidden="1" w:unhideWhenUsed="1"/>
     <w:lsdException w:name="Table Web 1" w:semiHidden="1" w:unhideWhenUsed="1"/>
+    <w:lsdException w:name="Table Web 2" w:semiHidden="1" w:unhideWhenUsed="1"/>
     <w:lsdException w:name="Table Web 3" w:semiHidden="1" w:unhideWhenUsed="1"/>
     <w:lsdException w:name="Balloon Text" w:semiHidden="1" w:unhideWhenUsed="1"/>
     <w:lsdException w:name="Table Grid" w:uiPriority="39"/>
+    <w:lsdException w:name="Table Theme" w:semiHidden="1" w:unhideWhenUsed="1"/>
     <w:lsdException w:name="Placeholder Text" w:semiHidden="1"/>
     <w:lsdException w:name="No Spacing" w:uiPriority="1" w:qFormat="1"/>
     <w:lsdException w:name="Light Shading" w:uiPriority="60"/>
@@ -1705,6 +2785,25 @@
       <w:szCs w:val="18"/>
     </w:rPr>
   </w:style>
+  <w:style w:type="table" w:styleId="Tabelacomgrade">
+    <w:name w:val="Table Grid"/>
+    <w:basedOn w:val="Tabelanormal"/>
+    <w:uiPriority w:val="39"/>
+    <w:rsid w:val="00A818CE"/>
+    <w:pPr>
+      <w:spacing w:after="0" w:line="240" w:lineRule="auto"/>
+    </w:pPr>
+    <w:tblPr>
+      <w:tblBorders>
+        <w:top w:val="single" w:sz="4" w:space="0" w:color="auto"/>
+        <w:left w:val="single" w:sz="4" w:space="0" w:color="auto"/>
+        <w:bottom w:val="single" w:sz="4" w:space="0" w:color="auto"/>
+        <w:right w:val="single" w:sz="4" w:space="0" w:color="auto"/>
+        <w:insideH w:val="single" w:sz="4" w:space="0" w:color="auto"/>
+        <w:insideV w:val="single" w:sz="4" w:space="0" w:color="auto"/>
+      </w:tblBorders>
+    </w:tblPr>
+  </w:style>
 </w:styles>
 </file>
 

</xml_diff>